<commit_message>
Update for doc - Some features of the program
</commit_message>
<xml_diff>
--- a/doc/billiardsManagement.docx
+++ b/doc/billiardsManagement.docx
@@ -8819,6 +8819,3469 @@
         <w:t>tuần</w:t>
       </w:r>
       <w:proofErr w:type="spellEnd"/>
+    </w:p>
+    <w:p>
+      <w:pPr>
+        <w:pStyle w:val="ListParagraph"/>
+        <w:numPr>
+          <w:ilvl w:val="1"/>
+          <w:numId w:val="5"/>
+        </w:numPr>
+        <w:spacing w:after="0" w:line="360" w:lineRule="atLeast"/>
+        <w:jc w:val="both"/>
+        <w:rPr>
+          <w:rFonts w:ascii="Arial" w:eastAsia="Times New Roman" w:hAnsi="Arial" w:cs="Arial"/>
+          <w:b/>
+          <w:color w:val="1F1F1F"/>
+          <w:sz w:val="28"/>
+          <w:szCs w:val="32"/>
+        </w:rPr>
+      </w:pPr>
+      <w:proofErr w:type="spellStart"/>
+      <w:r>
+        <w:rPr>
+          <w:rFonts w:ascii="Arial" w:eastAsia="Times New Roman" w:hAnsi="Arial" w:cs="Arial"/>
+          <w:b/>
+          <w:color w:val="1F1F1F"/>
+          <w:sz w:val="28"/>
+          <w:szCs w:val="32"/>
+        </w:rPr>
+        <w:t>Các</w:t>
+      </w:r>
+      <w:proofErr w:type="spellEnd"/>
+      <w:r>
+        <w:rPr>
+          <w:rFonts w:ascii="Arial" w:eastAsia="Times New Roman" w:hAnsi="Arial" w:cs="Arial"/>
+          <w:b/>
+          <w:color w:val="1F1F1F"/>
+          <w:sz w:val="28"/>
+          <w:szCs w:val="32"/>
+        </w:rPr>
+        <w:t xml:space="preserve"> </w:t>
+      </w:r>
+      <w:proofErr w:type="spellStart"/>
+      <w:r>
+        <w:rPr>
+          <w:rFonts w:ascii="Arial" w:eastAsia="Times New Roman" w:hAnsi="Arial" w:cs="Arial"/>
+          <w:b/>
+          <w:color w:val="1F1F1F"/>
+          <w:sz w:val="28"/>
+          <w:szCs w:val="32"/>
+        </w:rPr>
+        <w:t>tính</w:t>
+      </w:r>
+      <w:proofErr w:type="spellEnd"/>
+      <w:r>
+        <w:rPr>
+          <w:rFonts w:ascii="Arial" w:eastAsia="Times New Roman" w:hAnsi="Arial" w:cs="Arial"/>
+          <w:b/>
+          <w:color w:val="1F1F1F"/>
+          <w:sz w:val="28"/>
+          <w:szCs w:val="32"/>
+        </w:rPr>
+        <w:t xml:space="preserve"> </w:t>
+      </w:r>
+      <w:proofErr w:type="spellStart"/>
+      <w:r>
+        <w:rPr>
+          <w:rFonts w:ascii="Arial" w:eastAsia="Times New Roman" w:hAnsi="Arial" w:cs="Arial"/>
+          <w:b/>
+          <w:color w:val="1F1F1F"/>
+          <w:sz w:val="28"/>
+          <w:szCs w:val="32"/>
+        </w:rPr>
+        <w:t>năng</w:t>
+      </w:r>
+      <w:proofErr w:type="spellEnd"/>
+      <w:r>
+        <w:rPr>
+          <w:rFonts w:ascii="Arial" w:eastAsia="Times New Roman" w:hAnsi="Arial" w:cs="Arial"/>
+          <w:b/>
+          <w:color w:val="1F1F1F"/>
+          <w:sz w:val="28"/>
+          <w:szCs w:val="32"/>
+        </w:rPr>
+        <w:t xml:space="preserve"> </w:t>
+      </w:r>
+      <w:proofErr w:type="spellStart"/>
+      <w:r>
+        <w:rPr>
+          <w:rFonts w:ascii="Arial" w:eastAsia="Times New Roman" w:hAnsi="Arial" w:cs="Arial"/>
+          <w:b/>
+          <w:color w:val="1F1F1F"/>
+          <w:sz w:val="28"/>
+          <w:szCs w:val="32"/>
+        </w:rPr>
+        <w:t>của</w:t>
+      </w:r>
+      <w:proofErr w:type="spellEnd"/>
+      <w:r>
+        <w:rPr>
+          <w:rFonts w:ascii="Arial" w:eastAsia="Times New Roman" w:hAnsi="Arial" w:cs="Arial"/>
+          <w:b/>
+          <w:color w:val="1F1F1F"/>
+          <w:sz w:val="28"/>
+          <w:szCs w:val="32"/>
+        </w:rPr>
+        <w:t xml:space="preserve"> </w:t>
+      </w:r>
+      <w:proofErr w:type="spellStart"/>
+      <w:r>
+        <w:rPr>
+          <w:rFonts w:ascii="Arial" w:eastAsia="Times New Roman" w:hAnsi="Arial" w:cs="Arial"/>
+          <w:b/>
+          <w:color w:val="1F1F1F"/>
+          <w:sz w:val="28"/>
+          <w:szCs w:val="32"/>
+        </w:rPr>
+        <w:t>chương</w:t>
+      </w:r>
+      <w:proofErr w:type="spellEnd"/>
+      <w:r>
+        <w:rPr>
+          <w:rFonts w:ascii="Arial" w:eastAsia="Times New Roman" w:hAnsi="Arial" w:cs="Arial"/>
+          <w:b/>
+          <w:color w:val="1F1F1F"/>
+          <w:sz w:val="28"/>
+          <w:szCs w:val="32"/>
+        </w:rPr>
+        <w:t xml:space="preserve"> </w:t>
+      </w:r>
+      <w:proofErr w:type="spellStart"/>
+      <w:r>
+        <w:rPr>
+          <w:rFonts w:ascii="Arial" w:eastAsia="Times New Roman" w:hAnsi="Arial" w:cs="Arial"/>
+          <w:b/>
+          <w:color w:val="1F1F1F"/>
+          <w:sz w:val="28"/>
+          <w:szCs w:val="32"/>
+        </w:rPr>
+        <w:t>trình</w:t>
+      </w:r>
+      <w:proofErr w:type="spellEnd"/>
+      <w:r>
+        <w:rPr>
+          <w:rFonts w:ascii="Arial" w:eastAsia="Times New Roman" w:hAnsi="Arial" w:cs="Arial"/>
+          <w:b/>
+          <w:color w:val="1F1F1F"/>
+          <w:sz w:val="28"/>
+          <w:szCs w:val="32"/>
+        </w:rPr>
+        <w:t>:</w:t>
+      </w:r>
+    </w:p>
+    <w:p>
+      <w:pPr>
+        <w:pStyle w:val="ListParagraph"/>
+        <w:numPr>
+          <w:ilvl w:val="0"/>
+          <w:numId w:val="12"/>
+        </w:numPr>
+        <w:spacing w:after="0" w:line="360" w:lineRule="atLeast"/>
+        <w:jc w:val="both"/>
+        <w:rPr>
+          <w:rFonts w:ascii="Arial" w:eastAsia="Times New Roman" w:hAnsi="Arial" w:cs="Arial"/>
+          <w:b/>
+          <w:color w:val="1F1F1F"/>
+          <w:sz w:val="28"/>
+          <w:szCs w:val="32"/>
+        </w:rPr>
+      </w:pPr>
+      <w:proofErr w:type="spellStart"/>
+      <w:r>
+        <w:rPr>
+          <w:rFonts w:ascii="Arial" w:eastAsia="Times New Roman" w:hAnsi="Arial" w:cs="Arial"/>
+          <w:b/>
+          <w:color w:val="1F1F1F"/>
+          <w:sz w:val="28"/>
+          <w:szCs w:val="32"/>
+        </w:rPr>
+        <w:t>Quản</w:t>
+      </w:r>
+      <w:proofErr w:type="spellEnd"/>
+      <w:r>
+        <w:rPr>
+          <w:rFonts w:ascii="Arial" w:eastAsia="Times New Roman" w:hAnsi="Arial" w:cs="Arial"/>
+          <w:b/>
+          <w:color w:val="1F1F1F"/>
+          <w:sz w:val="28"/>
+          <w:szCs w:val="32"/>
+        </w:rPr>
+        <w:t xml:space="preserve"> </w:t>
+      </w:r>
+      <w:proofErr w:type="spellStart"/>
+      <w:r>
+        <w:rPr>
+          <w:rFonts w:ascii="Arial" w:eastAsia="Times New Roman" w:hAnsi="Arial" w:cs="Arial"/>
+          <w:b/>
+          <w:color w:val="1F1F1F"/>
+          <w:sz w:val="28"/>
+          <w:szCs w:val="32"/>
+        </w:rPr>
+        <w:t>lý</w:t>
+      </w:r>
+      <w:proofErr w:type="spellEnd"/>
+      <w:r>
+        <w:rPr>
+          <w:rFonts w:ascii="Arial" w:eastAsia="Times New Roman" w:hAnsi="Arial" w:cs="Arial"/>
+          <w:b/>
+          <w:color w:val="1F1F1F"/>
+          <w:sz w:val="28"/>
+          <w:szCs w:val="32"/>
+        </w:rPr>
+        <w:t xml:space="preserve"> </w:t>
+      </w:r>
+      <w:proofErr w:type="spellStart"/>
+      <w:r>
+        <w:rPr>
+          <w:rFonts w:ascii="Arial" w:eastAsia="Times New Roman" w:hAnsi="Arial" w:cs="Arial"/>
+          <w:b/>
+          <w:color w:val="1F1F1F"/>
+          <w:sz w:val="28"/>
+          <w:szCs w:val="32"/>
+        </w:rPr>
+        <w:t>nhân</w:t>
+      </w:r>
+      <w:proofErr w:type="spellEnd"/>
+      <w:r>
+        <w:rPr>
+          <w:rFonts w:ascii="Arial" w:eastAsia="Times New Roman" w:hAnsi="Arial" w:cs="Arial"/>
+          <w:b/>
+          <w:color w:val="1F1F1F"/>
+          <w:sz w:val="28"/>
+          <w:szCs w:val="32"/>
+        </w:rPr>
+        <w:t xml:space="preserve"> </w:t>
+      </w:r>
+      <w:proofErr w:type="spellStart"/>
+      <w:r>
+        <w:rPr>
+          <w:rFonts w:ascii="Arial" w:eastAsia="Times New Roman" w:hAnsi="Arial" w:cs="Arial"/>
+          <w:b/>
+          <w:color w:val="1F1F1F"/>
+          <w:sz w:val="28"/>
+          <w:szCs w:val="32"/>
+        </w:rPr>
+        <w:t>viên</w:t>
+      </w:r>
+      <w:proofErr w:type="spellEnd"/>
+      <w:r>
+        <w:rPr>
+          <w:rFonts w:ascii="Arial" w:eastAsia="Times New Roman" w:hAnsi="Arial" w:cs="Arial"/>
+          <w:b/>
+          <w:color w:val="1F1F1F"/>
+          <w:sz w:val="28"/>
+          <w:szCs w:val="32"/>
+        </w:rPr>
+        <w:t>:</w:t>
+      </w:r>
+    </w:p>
+    <w:p>
+      <w:pPr>
+        <w:pStyle w:val="ListParagraph"/>
+        <w:numPr>
+          <w:ilvl w:val="0"/>
+          <w:numId w:val="13"/>
+        </w:numPr>
+        <w:spacing w:after="0" w:line="360" w:lineRule="atLeast"/>
+        <w:jc w:val="both"/>
+        <w:rPr>
+          <w:rFonts w:ascii="Arial" w:eastAsia="Times New Roman" w:hAnsi="Arial" w:cs="Arial"/>
+          <w:color w:val="1F1F1F"/>
+          <w:sz w:val="28"/>
+          <w:szCs w:val="32"/>
+        </w:rPr>
+      </w:pPr>
+      <w:proofErr w:type="spellStart"/>
+      <w:r>
+        <w:rPr>
+          <w:rFonts w:ascii="Arial" w:eastAsia="Times New Roman" w:hAnsi="Arial" w:cs="Arial"/>
+          <w:color w:val="1F1F1F"/>
+          <w:sz w:val="28"/>
+          <w:szCs w:val="32"/>
+        </w:rPr>
+        <w:t>Hiển</w:t>
+      </w:r>
+      <w:proofErr w:type="spellEnd"/>
+      <w:r>
+        <w:rPr>
+          <w:rFonts w:ascii="Arial" w:eastAsia="Times New Roman" w:hAnsi="Arial" w:cs="Arial"/>
+          <w:color w:val="1F1F1F"/>
+          <w:sz w:val="28"/>
+          <w:szCs w:val="32"/>
+        </w:rPr>
+        <w:t xml:space="preserve"> </w:t>
+      </w:r>
+      <w:proofErr w:type="spellStart"/>
+      <w:r>
+        <w:rPr>
+          <w:rFonts w:ascii="Arial" w:eastAsia="Times New Roman" w:hAnsi="Arial" w:cs="Arial"/>
+          <w:color w:val="1F1F1F"/>
+          <w:sz w:val="28"/>
+          <w:szCs w:val="32"/>
+        </w:rPr>
+        <w:t>thị</w:t>
+      </w:r>
+      <w:proofErr w:type="spellEnd"/>
+      <w:r>
+        <w:rPr>
+          <w:rFonts w:ascii="Arial" w:eastAsia="Times New Roman" w:hAnsi="Arial" w:cs="Arial"/>
+          <w:color w:val="1F1F1F"/>
+          <w:sz w:val="28"/>
+          <w:szCs w:val="32"/>
+        </w:rPr>
+        <w:t xml:space="preserve"> </w:t>
+      </w:r>
+      <w:proofErr w:type="spellStart"/>
+      <w:r>
+        <w:rPr>
+          <w:rFonts w:ascii="Arial" w:eastAsia="Times New Roman" w:hAnsi="Arial" w:cs="Arial"/>
+          <w:color w:val="1F1F1F"/>
+          <w:sz w:val="28"/>
+          <w:szCs w:val="32"/>
+        </w:rPr>
+        <w:t>danh</w:t>
+      </w:r>
+      <w:proofErr w:type="spellEnd"/>
+      <w:r>
+        <w:rPr>
+          <w:rFonts w:ascii="Arial" w:eastAsia="Times New Roman" w:hAnsi="Arial" w:cs="Arial"/>
+          <w:color w:val="1F1F1F"/>
+          <w:sz w:val="28"/>
+          <w:szCs w:val="32"/>
+        </w:rPr>
+        <w:t xml:space="preserve"> </w:t>
+      </w:r>
+      <w:proofErr w:type="spellStart"/>
+      <w:r>
+        <w:rPr>
+          <w:rFonts w:ascii="Arial" w:eastAsia="Times New Roman" w:hAnsi="Arial" w:cs="Arial"/>
+          <w:color w:val="1F1F1F"/>
+          <w:sz w:val="28"/>
+          <w:szCs w:val="32"/>
+        </w:rPr>
+        <w:t>sách</w:t>
+      </w:r>
+      <w:proofErr w:type="spellEnd"/>
+      <w:r>
+        <w:rPr>
+          <w:rFonts w:ascii="Arial" w:eastAsia="Times New Roman" w:hAnsi="Arial" w:cs="Arial"/>
+          <w:color w:val="1F1F1F"/>
+          <w:sz w:val="28"/>
+          <w:szCs w:val="32"/>
+        </w:rPr>
+        <w:t xml:space="preserve"> </w:t>
+      </w:r>
+      <w:proofErr w:type="spellStart"/>
+      <w:r>
+        <w:rPr>
+          <w:rFonts w:ascii="Arial" w:eastAsia="Times New Roman" w:hAnsi="Arial" w:cs="Arial"/>
+          <w:color w:val="1F1F1F"/>
+          <w:sz w:val="28"/>
+          <w:szCs w:val="32"/>
+        </w:rPr>
+        <w:t>nhân</w:t>
+      </w:r>
+      <w:proofErr w:type="spellEnd"/>
+      <w:r>
+        <w:rPr>
+          <w:rFonts w:ascii="Arial" w:eastAsia="Times New Roman" w:hAnsi="Arial" w:cs="Arial"/>
+          <w:color w:val="1F1F1F"/>
+          <w:sz w:val="28"/>
+          <w:szCs w:val="32"/>
+        </w:rPr>
+        <w:t xml:space="preserve"> </w:t>
+      </w:r>
+      <w:proofErr w:type="spellStart"/>
+      <w:r>
+        <w:rPr>
+          <w:rFonts w:ascii="Arial" w:eastAsia="Times New Roman" w:hAnsi="Arial" w:cs="Arial"/>
+          <w:color w:val="1F1F1F"/>
+          <w:sz w:val="28"/>
+          <w:szCs w:val="32"/>
+        </w:rPr>
+        <w:t>viên</w:t>
+      </w:r>
+      <w:proofErr w:type="spellEnd"/>
+    </w:p>
+    <w:p>
+      <w:pPr>
+        <w:pStyle w:val="ListParagraph"/>
+        <w:numPr>
+          <w:ilvl w:val="0"/>
+          <w:numId w:val="13"/>
+        </w:numPr>
+        <w:spacing w:after="0" w:line="360" w:lineRule="atLeast"/>
+        <w:jc w:val="both"/>
+        <w:rPr>
+          <w:rFonts w:ascii="Arial" w:eastAsia="Times New Roman" w:hAnsi="Arial" w:cs="Arial"/>
+          <w:color w:val="1F1F1F"/>
+          <w:sz w:val="28"/>
+          <w:szCs w:val="32"/>
+        </w:rPr>
+      </w:pPr>
+      <w:proofErr w:type="spellStart"/>
+      <w:r>
+        <w:rPr>
+          <w:rFonts w:ascii="Arial" w:eastAsia="Times New Roman" w:hAnsi="Arial" w:cs="Arial"/>
+          <w:color w:val="1F1F1F"/>
+          <w:sz w:val="28"/>
+          <w:szCs w:val="32"/>
+        </w:rPr>
+        <w:t>Thêm</w:t>
+      </w:r>
+      <w:proofErr w:type="spellEnd"/>
+      <w:r>
+        <w:rPr>
+          <w:rFonts w:ascii="Arial" w:eastAsia="Times New Roman" w:hAnsi="Arial" w:cs="Arial"/>
+          <w:color w:val="1F1F1F"/>
+          <w:sz w:val="28"/>
+          <w:szCs w:val="32"/>
+        </w:rPr>
+        <w:t xml:space="preserve">, </w:t>
+      </w:r>
+      <w:proofErr w:type="spellStart"/>
+      <w:r>
+        <w:rPr>
+          <w:rFonts w:ascii="Arial" w:eastAsia="Times New Roman" w:hAnsi="Arial" w:cs="Arial"/>
+          <w:color w:val="1F1F1F"/>
+          <w:sz w:val="28"/>
+          <w:szCs w:val="32"/>
+        </w:rPr>
+        <w:t>cập</w:t>
+      </w:r>
+      <w:proofErr w:type="spellEnd"/>
+      <w:r>
+        <w:rPr>
+          <w:rFonts w:ascii="Arial" w:eastAsia="Times New Roman" w:hAnsi="Arial" w:cs="Arial"/>
+          <w:color w:val="1F1F1F"/>
+          <w:sz w:val="28"/>
+          <w:szCs w:val="32"/>
+        </w:rPr>
+        <w:t xml:space="preserve"> </w:t>
+      </w:r>
+      <w:proofErr w:type="spellStart"/>
+      <w:r>
+        <w:rPr>
+          <w:rFonts w:ascii="Arial" w:eastAsia="Times New Roman" w:hAnsi="Arial" w:cs="Arial"/>
+          <w:color w:val="1F1F1F"/>
+          <w:sz w:val="28"/>
+          <w:szCs w:val="32"/>
+        </w:rPr>
+        <w:t>nhật</w:t>
+      </w:r>
+      <w:proofErr w:type="spellEnd"/>
+      <w:r>
+        <w:rPr>
+          <w:rFonts w:ascii="Arial" w:eastAsia="Times New Roman" w:hAnsi="Arial" w:cs="Arial"/>
+          <w:color w:val="1F1F1F"/>
+          <w:sz w:val="28"/>
+          <w:szCs w:val="32"/>
+        </w:rPr>
+        <w:t xml:space="preserve">, </w:t>
+      </w:r>
+      <w:proofErr w:type="spellStart"/>
+      <w:r>
+        <w:rPr>
+          <w:rFonts w:ascii="Arial" w:eastAsia="Times New Roman" w:hAnsi="Arial" w:cs="Arial"/>
+          <w:color w:val="1F1F1F"/>
+          <w:sz w:val="28"/>
+          <w:szCs w:val="32"/>
+        </w:rPr>
+        <w:t>xóa</w:t>
+      </w:r>
+      <w:proofErr w:type="spellEnd"/>
+      <w:r>
+        <w:rPr>
+          <w:rFonts w:ascii="Arial" w:eastAsia="Times New Roman" w:hAnsi="Arial" w:cs="Arial"/>
+          <w:color w:val="1F1F1F"/>
+          <w:sz w:val="28"/>
+          <w:szCs w:val="32"/>
+        </w:rPr>
+        <w:t xml:space="preserve">, </w:t>
+      </w:r>
+      <w:proofErr w:type="spellStart"/>
+      <w:r>
+        <w:rPr>
+          <w:rFonts w:ascii="Arial" w:eastAsia="Times New Roman" w:hAnsi="Arial" w:cs="Arial"/>
+          <w:color w:val="1F1F1F"/>
+          <w:sz w:val="28"/>
+          <w:szCs w:val="32"/>
+        </w:rPr>
+        <w:t>sắp</w:t>
+      </w:r>
+      <w:proofErr w:type="spellEnd"/>
+      <w:r>
+        <w:rPr>
+          <w:rFonts w:ascii="Arial" w:eastAsia="Times New Roman" w:hAnsi="Arial" w:cs="Arial"/>
+          <w:color w:val="1F1F1F"/>
+          <w:sz w:val="28"/>
+          <w:szCs w:val="32"/>
+        </w:rPr>
+        <w:t xml:space="preserve"> </w:t>
+      </w:r>
+      <w:proofErr w:type="spellStart"/>
+      <w:r>
+        <w:rPr>
+          <w:rFonts w:ascii="Arial" w:eastAsia="Times New Roman" w:hAnsi="Arial" w:cs="Arial"/>
+          <w:color w:val="1F1F1F"/>
+          <w:sz w:val="28"/>
+          <w:szCs w:val="32"/>
+        </w:rPr>
+        <w:t>xếp</w:t>
+      </w:r>
+      <w:proofErr w:type="spellEnd"/>
+      <w:r>
+        <w:rPr>
+          <w:rFonts w:ascii="Arial" w:eastAsia="Times New Roman" w:hAnsi="Arial" w:cs="Arial"/>
+          <w:color w:val="1F1F1F"/>
+          <w:sz w:val="28"/>
+          <w:szCs w:val="32"/>
+        </w:rPr>
+        <w:t xml:space="preserve"> </w:t>
+      </w:r>
+      <w:proofErr w:type="spellStart"/>
+      <w:r>
+        <w:rPr>
+          <w:rFonts w:ascii="Arial" w:eastAsia="Times New Roman" w:hAnsi="Arial" w:cs="Arial"/>
+          <w:color w:val="1F1F1F"/>
+          <w:sz w:val="28"/>
+          <w:szCs w:val="32"/>
+        </w:rPr>
+        <w:t>danh</w:t>
+      </w:r>
+      <w:proofErr w:type="spellEnd"/>
+      <w:r>
+        <w:rPr>
+          <w:rFonts w:ascii="Arial" w:eastAsia="Times New Roman" w:hAnsi="Arial" w:cs="Arial"/>
+          <w:color w:val="1F1F1F"/>
+          <w:sz w:val="28"/>
+          <w:szCs w:val="32"/>
+        </w:rPr>
+        <w:t xml:space="preserve"> </w:t>
+      </w:r>
+      <w:proofErr w:type="spellStart"/>
+      <w:r>
+        <w:rPr>
+          <w:rFonts w:ascii="Arial" w:eastAsia="Times New Roman" w:hAnsi="Arial" w:cs="Arial"/>
+          <w:color w:val="1F1F1F"/>
+          <w:sz w:val="28"/>
+          <w:szCs w:val="32"/>
+        </w:rPr>
+        <w:t>sách</w:t>
+      </w:r>
+      <w:proofErr w:type="spellEnd"/>
+      <w:r>
+        <w:rPr>
+          <w:rFonts w:ascii="Arial" w:eastAsia="Times New Roman" w:hAnsi="Arial" w:cs="Arial"/>
+          <w:color w:val="1F1F1F"/>
+          <w:sz w:val="28"/>
+          <w:szCs w:val="32"/>
+        </w:rPr>
+        <w:t xml:space="preserve"> </w:t>
+      </w:r>
+      <w:proofErr w:type="spellStart"/>
+      <w:r>
+        <w:rPr>
+          <w:rFonts w:ascii="Arial" w:eastAsia="Times New Roman" w:hAnsi="Arial" w:cs="Arial"/>
+          <w:color w:val="1F1F1F"/>
+          <w:sz w:val="28"/>
+          <w:szCs w:val="32"/>
+        </w:rPr>
+        <w:t>nhân</w:t>
+      </w:r>
+      <w:proofErr w:type="spellEnd"/>
+      <w:r>
+        <w:rPr>
+          <w:rFonts w:ascii="Arial" w:eastAsia="Times New Roman" w:hAnsi="Arial" w:cs="Arial"/>
+          <w:color w:val="1F1F1F"/>
+          <w:sz w:val="28"/>
+          <w:szCs w:val="32"/>
+        </w:rPr>
+        <w:t xml:space="preserve"> </w:t>
+      </w:r>
+      <w:proofErr w:type="spellStart"/>
+      <w:r>
+        <w:rPr>
+          <w:rFonts w:ascii="Arial" w:eastAsia="Times New Roman" w:hAnsi="Arial" w:cs="Arial"/>
+          <w:color w:val="1F1F1F"/>
+          <w:sz w:val="28"/>
+          <w:szCs w:val="32"/>
+        </w:rPr>
+        <w:t>viên</w:t>
+      </w:r>
+      <w:proofErr w:type="spellEnd"/>
+      <w:r>
+        <w:rPr>
+          <w:rFonts w:ascii="Arial" w:eastAsia="Times New Roman" w:hAnsi="Arial" w:cs="Arial"/>
+          <w:color w:val="1F1F1F"/>
+          <w:sz w:val="28"/>
+          <w:szCs w:val="32"/>
+        </w:rPr>
+        <w:t xml:space="preserve"> (</w:t>
+      </w:r>
+      <w:proofErr w:type="spellStart"/>
+      <w:r>
+        <w:rPr>
+          <w:rFonts w:ascii="Arial" w:eastAsia="Times New Roman" w:hAnsi="Arial" w:cs="Arial"/>
+          <w:color w:val="1F1F1F"/>
+          <w:sz w:val="28"/>
+          <w:szCs w:val="32"/>
+        </w:rPr>
+        <w:t>theo</w:t>
+      </w:r>
+      <w:proofErr w:type="spellEnd"/>
+      <w:r>
+        <w:rPr>
+          <w:rFonts w:ascii="Arial" w:eastAsia="Times New Roman" w:hAnsi="Arial" w:cs="Arial"/>
+          <w:color w:val="1F1F1F"/>
+          <w:sz w:val="28"/>
+          <w:szCs w:val="32"/>
+        </w:rPr>
+        <w:t xml:space="preserve"> </w:t>
+      </w:r>
+      <w:proofErr w:type="spellStart"/>
+      <w:r>
+        <w:rPr>
+          <w:rFonts w:ascii="Arial" w:eastAsia="Times New Roman" w:hAnsi="Arial" w:cs="Arial"/>
+          <w:color w:val="1F1F1F"/>
+          <w:sz w:val="28"/>
+          <w:szCs w:val="32"/>
+        </w:rPr>
+        <w:t>tên</w:t>
+      </w:r>
+      <w:proofErr w:type="spellEnd"/>
+      <w:r>
+        <w:rPr>
+          <w:rFonts w:ascii="Arial" w:eastAsia="Times New Roman" w:hAnsi="Arial" w:cs="Arial"/>
+          <w:color w:val="1F1F1F"/>
+          <w:sz w:val="28"/>
+          <w:szCs w:val="32"/>
+        </w:rPr>
+        <w:t xml:space="preserve">, </w:t>
+      </w:r>
+      <w:proofErr w:type="spellStart"/>
+      <w:r>
+        <w:rPr>
+          <w:rFonts w:ascii="Arial" w:eastAsia="Times New Roman" w:hAnsi="Arial" w:cs="Arial"/>
+          <w:color w:val="1F1F1F"/>
+          <w:sz w:val="28"/>
+          <w:szCs w:val="32"/>
+        </w:rPr>
+        <w:t>theo</w:t>
+      </w:r>
+      <w:proofErr w:type="spellEnd"/>
+      <w:r>
+        <w:rPr>
+          <w:rFonts w:ascii="Arial" w:eastAsia="Times New Roman" w:hAnsi="Arial" w:cs="Arial"/>
+          <w:color w:val="1F1F1F"/>
+          <w:sz w:val="28"/>
+          <w:szCs w:val="32"/>
+        </w:rPr>
+        <w:t xml:space="preserve"> </w:t>
+      </w:r>
+      <w:proofErr w:type="spellStart"/>
+      <w:r>
+        <w:rPr>
+          <w:rFonts w:ascii="Arial" w:eastAsia="Times New Roman" w:hAnsi="Arial" w:cs="Arial"/>
+          <w:color w:val="1F1F1F"/>
+          <w:sz w:val="28"/>
+          <w:szCs w:val="32"/>
+        </w:rPr>
+        <w:t>chức</w:t>
+      </w:r>
+      <w:proofErr w:type="spellEnd"/>
+      <w:r>
+        <w:rPr>
+          <w:rFonts w:ascii="Arial" w:eastAsia="Times New Roman" w:hAnsi="Arial" w:cs="Arial"/>
+          <w:color w:val="1F1F1F"/>
+          <w:sz w:val="28"/>
+          <w:szCs w:val="32"/>
+        </w:rPr>
+        <w:t xml:space="preserve"> </w:t>
+      </w:r>
+      <w:proofErr w:type="spellStart"/>
+      <w:r>
+        <w:rPr>
+          <w:rFonts w:ascii="Arial" w:eastAsia="Times New Roman" w:hAnsi="Arial" w:cs="Arial"/>
+          <w:color w:val="1F1F1F"/>
+          <w:sz w:val="28"/>
+          <w:szCs w:val="32"/>
+        </w:rPr>
+        <w:t>vụ</w:t>
+      </w:r>
+      <w:proofErr w:type="spellEnd"/>
+      <w:r>
+        <w:rPr>
+          <w:rFonts w:ascii="Arial" w:eastAsia="Times New Roman" w:hAnsi="Arial" w:cs="Arial"/>
+          <w:color w:val="1F1F1F"/>
+          <w:sz w:val="28"/>
+          <w:szCs w:val="32"/>
+        </w:rPr>
+        <w:t xml:space="preserve">, </w:t>
+      </w:r>
+      <w:proofErr w:type="spellStart"/>
+      <w:r>
+        <w:rPr>
+          <w:rFonts w:ascii="Arial" w:eastAsia="Times New Roman" w:hAnsi="Arial" w:cs="Arial"/>
+          <w:color w:val="1F1F1F"/>
+          <w:sz w:val="28"/>
+          <w:szCs w:val="32"/>
+        </w:rPr>
+        <w:t>ngày</w:t>
+      </w:r>
+      <w:proofErr w:type="spellEnd"/>
+      <w:r>
+        <w:rPr>
+          <w:rFonts w:ascii="Arial" w:eastAsia="Times New Roman" w:hAnsi="Arial" w:cs="Arial"/>
+          <w:color w:val="1F1F1F"/>
+          <w:sz w:val="28"/>
+          <w:szCs w:val="32"/>
+        </w:rPr>
+        <w:t xml:space="preserve"> </w:t>
+      </w:r>
+      <w:proofErr w:type="spellStart"/>
+      <w:r>
+        <w:rPr>
+          <w:rFonts w:ascii="Arial" w:eastAsia="Times New Roman" w:hAnsi="Arial" w:cs="Arial"/>
+          <w:color w:val="1F1F1F"/>
+          <w:sz w:val="28"/>
+          <w:szCs w:val="32"/>
+        </w:rPr>
+        <w:t>vào</w:t>
+      </w:r>
+      <w:proofErr w:type="spellEnd"/>
+      <w:r>
+        <w:rPr>
+          <w:rFonts w:ascii="Arial" w:eastAsia="Times New Roman" w:hAnsi="Arial" w:cs="Arial"/>
+          <w:color w:val="1F1F1F"/>
+          <w:sz w:val="28"/>
+          <w:szCs w:val="32"/>
+        </w:rPr>
+        <w:t xml:space="preserve"> </w:t>
+      </w:r>
+      <w:proofErr w:type="spellStart"/>
+      <w:r>
+        <w:rPr>
+          <w:rFonts w:ascii="Arial" w:eastAsia="Times New Roman" w:hAnsi="Arial" w:cs="Arial"/>
+          <w:color w:val="1F1F1F"/>
+          <w:sz w:val="28"/>
+          <w:szCs w:val="32"/>
+        </w:rPr>
+        <w:t>làm</w:t>
+      </w:r>
+      <w:proofErr w:type="spellEnd"/>
+      <w:r>
+        <w:rPr>
+          <w:rFonts w:ascii="Arial" w:eastAsia="Times New Roman" w:hAnsi="Arial" w:cs="Arial"/>
+          <w:color w:val="1F1F1F"/>
+          <w:sz w:val="28"/>
+          <w:szCs w:val="32"/>
+        </w:rPr>
+        <w:t>)</w:t>
+      </w:r>
+    </w:p>
+    <w:p>
+      <w:pPr>
+        <w:pStyle w:val="ListParagraph"/>
+        <w:numPr>
+          <w:ilvl w:val="0"/>
+          <w:numId w:val="13"/>
+        </w:numPr>
+        <w:spacing w:after="0" w:line="360" w:lineRule="atLeast"/>
+        <w:jc w:val="both"/>
+        <w:rPr>
+          <w:rFonts w:ascii="Arial" w:eastAsia="Times New Roman" w:hAnsi="Arial" w:cs="Arial"/>
+          <w:color w:val="1F1F1F"/>
+          <w:sz w:val="28"/>
+          <w:szCs w:val="32"/>
+        </w:rPr>
+      </w:pPr>
+      <w:proofErr w:type="spellStart"/>
+      <w:r>
+        <w:rPr>
+          <w:rFonts w:ascii="Arial" w:eastAsia="Times New Roman" w:hAnsi="Arial" w:cs="Arial"/>
+          <w:color w:val="1F1F1F"/>
+          <w:sz w:val="28"/>
+          <w:szCs w:val="32"/>
+        </w:rPr>
+        <w:t>Tìm</w:t>
+      </w:r>
+      <w:proofErr w:type="spellEnd"/>
+      <w:r>
+        <w:rPr>
+          <w:rFonts w:ascii="Arial" w:eastAsia="Times New Roman" w:hAnsi="Arial" w:cs="Arial"/>
+          <w:color w:val="1F1F1F"/>
+          <w:sz w:val="28"/>
+          <w:szCs w:val="32"/>
+        </w:rPr>
+        <w:t xml:space="preserve"> </w:t>
+      </w:r>
+      <w:proofErr w:type="spellStart"/>
+      <w:r>
+        <w:rPr>
+          <w:rFonts w:ascii="Arial" w:eastAsia="Times New Roman" w:hAnsi="Arial" w:cs="Arial"/>
+          <w:color w:val="1F1F1F"/>
+          <w:sz w:val="28"/>
+          <w:szCs w:val="32"/>
+        </w:rPr>
+        <w:t>kiếm</w:t>
+      </w:r>
+      <w:proofErr w:type="spellEnd"/>
+      <w:r>
+        <w:rPr>
+          <w:rFonts w:ascii="Arial" w:eastAsia="Times New Roman" w:hAnsi="Arial" w:cs="Arial"/>
+          <w:color w:val="1F1F1F"/>
+          <w:sz w:val="28"/>
+          <w:szCs w:val="32"/>
+        </w:rPr>
+        <w:t xml:space="preserve"> </w:t>
+      </w:r>
+      <w:proofErr w:type="spellStart"/>
+      <w:r>
+        <w:rPr>
+          <w:rFonts w:ascii="Arial" w:eastAsia="Times New Roman" w:hAnsi="Arial" w:cs="Arial"/>
+          <w:color w:val="1F1F1F"/>
+          <w:sz w:val="28"/>
+          <w:szCs w:val="32"/>
+        </w:rPr>
+        <w:t>nhân</w:t>
+      </w:r>
+      <w:proofErr w:type="spellEnd"/>
+      <w:r>
+        <w:rPr>
+          <w:rFonts w:ascii="Arial" w:eastAsia="Times New Roman" w:hAnsi="Arial" w:cs="Arial"/>
+          <w:color w:val="1F1F1F"/>
+          <w:sz w:val="28"/>
+          <w:szCs w:val="32"/>
+        </w:rPr>
+        <w:t xml:space="preserve"> </w:t>
+      </w:r>
+      <w:proofErr w:type="spellStart"/>
+      <w:r>
+        <w:rPr>
+          <w:rFonts w:ascii="Arial" w:eastAsia="Times New Roman" w:hAnsi="Arial" w:cs="Arial"/>
+          <w:color w:val="1F1F1F"/>
+          <w:sz w:val="28"/>
+          <w:szCs w:val="32"/>
+        </w:rPr>
+        <w:t>viên</w:t>
+      </w:r>
+      <w:proofErr w:type="spellEnd"/>
+    </w:p>
+    <w:p>
+      <w:pPr>
+        <w:pStyle w:val="ListParagraph"/>
+        <w:numPr>
+          <w:ilvl w:val="0"/>
+          <w:numId w:val="13"/>
+        </w:numPr>
+        <w:spacing w:after="0" w:line="360" w:lineRule="atLeast"/>
+        <w:jc w:val="both"/>
+        <w:rPr>
+          <w:rFonts w:ascii="Arial" w:eastAsia="Times New Roman" w:hAnsi="Arial" w:cs="Arial"/>
+          <w:color w:val="1F1F1F"/>
+          <w:sz w:val="28"/>
+          <w:szCs w:val="32"/>
+        </w:rPr>
+      </w:pPr>
+      <w:proofErr w:type="spellStart"/>
+      <w:r>
+        <w:rPr>
+          <w:rFonts w:ascii="Arial" w:eastAsia="Times New Roman" w:hAnsi="Arial" w:cs="Arial"/>
+          <w:color w:val="1F1F1F"/>
+          <w:sz w:val="28"/>
+          <w:szCs w:val="32"/>
+        </w:rPr>
+        <w:t>Hiển</w:t>
+      </w:r>
+      <w:proofErr w:type="spellEnd"/>
+      <w:r>
+        <w:rPr>
+          <w:rFonts w:ascii="Arial" w:eastAsia="Times New Roman" w:hAnsi="Arial" w:cs="Arial"/>
+          <w:color w:val="1F1F1F"/>
+          <w:sz w:val="28"/>
+          <w:szCs w:val="32"/>
+        </w:rPr>
+        <w:t xml:space="preserve"> </w:t>
+      </w:r>
+      <w:proofErr w:type="spellStart"/>
+      <w:r>
+        <w:rPr>
+          <w:rFonts w:ascii="Arial" w:eastAsia="Times New Roman" w:hAnsi="Arial" w:cs="Arial"/>
+          <w:color w:val="1F1F1F"/>
+          <w:sz w:val="28"/>
+          <w:szCs w:val="32"/>
+        </w:rPr>
+        <w:t>thị</w:t>
+      </w:r>
+      <w:proofErr w:type="spellEnd"/>
+      <w:r>
+        <w:rPr>
+          <w:rFonts w:ascii="Arial" w:eastAsia="Times New Roman" w:hAnsi="Arial" w:cs="Arial"/>
+          <w:color w:val="1F1F1F"/>
+          <w:sz w:val="28"/>
+          <w:szCs w:val="32"/>
+        </w:rPr>
+        <w:t xml:space="preserve"> </w:t>
+      </w:r>
+      <w:proofErr w:type="spellStart"/>
+      <w:r>
+        <w:rPr>
+          <w:rFonts w:ascii="Arial" w:eastAsia="Times New Roman" w:hAnsi="Arial" w:cs="Arial"/>
+          <w:color w:val="1F1F1F"/>
+          <w:sz w:val="28"/>
+          <w:szCs w:val="32"/>
+        </w:rPr>
+        <w:t>bảng</w:t>
+      </w:r>
+      <w:proofErr w:type="spellEnd"/>
+      <w:r>
+        <w:rPr>
+          <w:rFonts w:ascii="Arial" w:eastAsia="Times New Roman" w:hAnsi="Arial" w:cs="Arial"/>
+          <w:color w:val="1F1F1F"/>
+          <w:sz w:val="28"/>
+          <w:szCs w:val="32"/>
+        </w:rPr>
+        <w:t xml:space="preserve"> </w:t>
+      </w:r>
+      <w:proofErr w:type="spellStart"/>
+      <w:r>
+        <w:rPr>
+          <w:rFonts w:ascii="Arial" w:eastAsia="Times New Roman" w:hAnsi="Arial" w:cs="Arial"/>
+          <w:color w:val="1F1F1F"/>
+          <w:sz w:val="28"/>
+          <w:szCs w:val="32"/>
+        </w:rPr>
+        <w:t>lương</w:t>
+      </w:r>
+      <w:proofErr w:type="spellEnd"/>
+      <w:r>
+        <w:rPr>
+          <w:rFonts w:ascii="Arial" w:eastAsia="Times New Roman" w:hAnsi="Arial" w:cs="Arial"/>
+          <w:color w:val="1F1F1F"/>
+          <w:sz w:val="28"/>
+          <w:szCs w:val="32"/>
+        </w:rPr>
+        <w:t xml:space="preserve"> </w:t>
+      </w:r>
+      <w:proofErr w:type="spellStart"/>
+      <w:r>
+        <w:rPr>
+          <w:rFonts w:ascii="Arial" w:eastAsia="Times New Roman" w:hAnsi="Arial" w:cs="Arial"/>
+          <w:color w:val="1F1F1F"/>
+          <w:sz w:val="28"/>
+          <w:szCs w:val="32"/>
+        </w:rPr>
+        <w:t>theo</w:t>
+      </w:r>
+      <w:proofErr w:type="spellEnd"/>
+      <w:r>
+        <w:rPr>
+          <w:rFonts w:ascii="Arial" w:eastAsia="Times New Roman" w:hAnsi="Arial" w:cs="Arial"/>
+          <w:color w:val="1F1F1F"/>
+          <w:sz w:val="28"/>
+          <w:szCs w:val="32"/>
+        </w:rPr>
+        <w:t xml:space="preserve"> </w:t>
+      </w:r>
+      <w:proofErr w:type="spellStart"/>
+      <w:r>
+        <w:rPr>
+          <w:rFonts w:ascii="Arial" w:eastAsia="Times New Roman" w:hAnsi="Arial" w:cs="Arial"/>
+          <w:color w:val="1F1F1F"/>
+          <w:sz w:val="28"/>
+          <w:szCs w:val="32"/>
+        </w:rPr>
+        <w:t>tháng</w:t>
+      </w:r>
+      <w:proofErr w:type="spellEnd"/>
+    </w:p>
+    <w:p>
+      <w:pPr>
+        <w:pStyle w:val="ListParagraph"/>
+        <w:numPr>
+          <w:ilvl w:val="0"/>
+          <w:numId w:val="13"/>
+        </w:numPr>
+        <w:spacing w:after="0" w:line="360" w:lineRule="atLeast"/>
+        <w:jc w:val="both"/>
+        <w:rPr>
+          <w:rFonts w:ascii="Arial" w:eastAsia="Times New Roman" w:hAnsi="Arial" w:cs="Arial"/>
+          <w:color w:val="1F1F1F"/>
+          <w:sz w:val="28"/>
+          <w:szCs w:val="32"/>
+        </w:rPr>
+      </w:pPr>
+      <w:r>
+        <w:rPr>
+          <w:rFonts w:ascii="Arial" w:eastAsia="Times New Roman" w:hAnsi="Arial" w:cs="Arial"/>
+          <w:color w:val="1F1F1F"/>
+          <w:sz w:val="28"/>
+          <w:szCs w:val="32"/>
+        </w:rPr>
+        <w:t xml:space="preserve">Sao </w:t>
+      </w:r>
+      <w:proofErr w:type="spellStart"/>
+      <w:r>
+        <w:rPr>
+          <w:rFonts w:ascii="Arial" w:eastAsia="Times New Roman" w:hAnsi="Arial" w:cs="Arial"/>
+          <w:color w:val="1F1F1F"/>
+          <w:sz w:val="28"/>
+          <w:szCs w:val="32"/>
+        </w:rPr>
+        <w:t>lưu</w:t>
+      </w:r>
+      <w:proofErr w:type="spellEnd"/>
+      <w:r>
+        <w:rPr>
+          <w:rFonts w:ascii="Arial" w:eastAsia="Times New Roman" w:hAnsi="Arial" w:cs="Arial"/>
+          <w:color w:val="1F1F1F"/>
+          <w:sz w:val="28"/>
+          <w:szCs w:val="32"/>
+        </w:rPr>
+        <w:t xml:space="preserve"> </w:t>
+      </w:r>
+      <w:proofErr w:type="spellStart"/>
+      <w:r>
+        <w:rPr>
+          <w:rFonts w:ascii="Arial" w:eastAsia="Times New Roman" w:hAnsi="Arial" w:cs="Arial"/>
+          <w:color w:val="1F1F1F"/>
+          <w:sz w:val="28"/>
+          <w:szCs w:val="32"/>
+        </w:rPr>
+        <w:t>dữ</w:t>
+      </w:r>
+      <w:proofErr w:type="spellEnd"/>
+      <w:r>
+        <w:rPr>
+          <w:rFonts w:ascii="Arial" w:eastAsia="Times New Roman" w:hAnsi="Arial" w:cs="Arial"/>
+          <w:color w:val="1F1F1F"/>
+          <w:sz w:val="28"/>
+          <w:szCs w:val="32"/>
+        </w:rPr>
+        <w:t xml:space="preserve"> </w:t>
+      </w:r>
+      <w:proofErr w:type="spellStart"/>
+      <w:r>
+        <w:rPr>
+          <w:rFonts w:ascii="Arial" w:eastAsia="Times New Roman" w:hAnsi="Arial" w:cs="Arial"/>
+          <w:color w:val="1F1F1F"/>
+          <w:sz w:val="28"/>
+          <w:szCs w:val="32"/>
+        </w:rPr>
+        <w:t>liệu</w:t>
+      </w:r>
+      <w:proofErr w:type="spellEnd"/>
+    </w:p>
+    <w:p>
+      <w:pPr>
+        <w:pStyle w:val="ListParagraph"/>
+        <w:numPr>
+          <w:ilvl w:val="0"/>
+          <w:numId w:val="12"/>
+        </w:numPr>
+        <w:spacing w:after="0" w:line="360" w:lineRule="atLeast"/>
+        <w:jc w:val="both"/>
+        <w:rPr>
+          <w:rFonts w:ascii="Arial" w:eastAsia="Times New Roman" w:hAnsi="Arial" w:cs="Arial"/>
+          <w:b/>
+          <w:color w:val="1F1F1F"/>
+          <w:sz w:val="28"/>
+          <w:szCs w:val="32"/>
+        </w:rPr>
+      </w:pPr>
+      <w:proofErr w:type="spellStart"/>
+      <w:r>
+        <w:rPr>
+          <w:rFonts w:ascii="Arial" w:eastAsia="Times New Roman" w:hAnsi="Arial" w:cs="Arial"/>
+          <w:b/>
+          <w:color w:val="1F1F1F"/>
+          <w:sz w:val="28"/>
+          <w:szCs w:val="32"/>
+        </w:rPr>
+        <w:t>Quản</w:t>
+      </w:r>
+      <w:proofErr w:type="spellEnd"/>
+      <w:r>
+        <w:rPr>
+          <w:rFonts w:ascii="Arial" w:eastAsia="Times New Roman" w:hAnsi="Arial" w:cs="Arial"/>
+          <w:b/>
+          <w:color w:val="1F1F1F"/>
+          <w:sz w:val="28"/>
+          <w:szCs w:val="32"/>
+        </w:rPr>
+        <w:t xml:space="preserve"> </w:t>
+      </w:r>
+      <w:proofErr w:type="spellStart"/>
+      <w:r>
+        <w:rPr>
+          <w:rFonts w:ascii="Arial" w:eastAsia="Times New Roman" w:hAnsi="Arial" w:cs="Arial"/>
+          <w:b/>
+          <w:color w:val="1F1F1F"/>
+          <w:sz w:val="28"/>
+          <w:szCs w:val="32"/>
+        </w:rPr>
+        <w:t>lý</w:t>
+      </w:r>
+      <w:proofErr w:type="spellEnd"/>
+      <w:r>
+        <w:rPr>
+          <w:rFonts w:ascii="Arial" w:eastAsia="Times New Roman" w:hAnsi="Arial" w:cs="Arial"/>
+          <w:b/>
+          <w:color w:val="1F1F1F"/>
+          <w:sz w:val="28"/>
+          <w:szCs w:val="32"/>
+        </w:rPr>
+        <w:t xml:space="preserve"> </w:t>
+      </w:r>
+      <w:proofErr w:type="spellStart"/>
+      <w:r>
+        <w:rPr>
+          <w:rFonts w:ascii="Arial" w:eastAsia="Times New Roman" w:hAnsi="Arial" w:cs="Arial"/>
+          <w:b/>
+          <w:color w:val="1F1F1F"/>
+          <w:sz w:val="28"/>
+          <w:szCs w:val="32"/>
+        </w:rPr>
+        <w:t>cơ</w:t>
+      </w:r>
+      <w:proofErr w:type="spellEnd"/>
+      <w:r>
+        <w:rPr>
+          <w:rFonts w:ascii="Arial" w:eastAsia="Times New Roman" w:hAnsi="Arial" w:cs="Arial"/>
+          <w:b/>
+          <w:color w:val="1F1F1F"/>
+          <w:sz w:val="28"/>
+          <w:szCs w:val="32"/>
+        </w:rPr>
+        <w:t xml:space="preserve"> </w:t>
+      </w:r>
+      <w:proofErr w:type="spellStart"/>
+      <w:r>
+        <w:rPr>
+          <w:rFonts w:ascii="Arial" w:eastAsia="Times New Roman" w:hAnsi="Arial" w:cs="Arial"/>
+          <w:b/>
+          <w:color w:val="1F1F1F"/>
+          <w:sz w:val="28"/>
+          <w:szCs w:val="32"/>
+        </w:rPr>
+        <w:t>sở</w:t>
+      </w:r>
+      <w:proofErr w:type="spellEnd"/>
+      <w:r>
+        <w:rPr>
+          <w:rFonts w:ascii="Arial" w:eastAsia="Times New Roman" w:hAnsi="Arial" w:cs="Arial"/>
+          <w:b/>
+          <w:color w:val="1F1F1F"/>
+          <w:sz w:val="28"/>
+          <w:szCs w:val="32"/>
+        </w:rPr>
+        <w:t xml:space="preserve"> </w:t>
+      </w:r>
+      <w:proofErr w:type="spellStart"/>
+      <w:r>
+        <w:rPr>
+          <w:rFonts w:ascii="Arial" w:eastAsia="Times New Roman" w:hAnsi="Arial" w:cs="Arial"/>
+          <w:b/>
+          <w:color w:val="1F1F1F"/>
+          <w:sz w:val="28"/>
+          <w:szCs w:val="32"/>
+        </w:rPr>
+        <w:t>vật</w:t>
+      </w:r>
+      <w:proofErr w:type="spellEnd"/>
+      <w:r>
+        <w:rPr>
+          <w:rFonts w:ascii="Arial" w:eastAsia="Times New Roman" w:hAnsi="Arial" w:cs="Arial"/>
+          <w:b/>
+          <w:color w:val="1F1F1F"/>
+          <w:sz w:val="28"/>
+          <w:szCs w:val="32"/>
+        </w:rPr>
+        <w:t xml:space="preserve"> </w:t>
+      </w:r>
+      <w:proofErr w:type="spellStart"/>
+      <w:r>
+        <w:rPr>
+          <w:rFonts w:ascii="Arial" w:eastAsia="Times New Roman" w:hAnsi="Arial" w:cs="Arial"/>
+          <w:b/>
+          <w:color w:val="1F1F1F"/>
+          <w:sz w:val="28"/>
+          <w:szCs w:val="32"/>
+        </w:rPr>
+        <w:t>chất</w:t>
+      </w:r>
+      <w:proofErr w:type="spellEnd"/>
+      <w:r>
+        <w:rPr>
+          <w:rFonts w:ascii="Arial" w:eastAsia="Times New Roman" w:hAnsi="Arial" w:cs="Arial"/>
+          <w:b/>
+          <w:color w:val="1F1F1F"/>
+          <w:sz w:val="28"/>
+          <w:szCs w:val="32"/>
+        </w:rPr>
+        <w:t>:</w:t>
+      </w:r>
+    </w:p>
+    <w:p>
+      <w:pPr>
+        <w:pStyle w:val="ListParagraph"/>
+        <w:numPr>
+          <w:ilvl w:val="0"/>
+          <w:numId w:val="13"/>
+        </w:numPr>
+        <w:spacing w:after="0" w:line="360" w:lineRule="atLeast"/>
+        <w:jc w:val="both"/>
+        <w:rPr>
+          <w:rFonts w:ascii="Arial" w:eastAsia="Times New Roman" w:hAnsi="Arial" w:cs="Arial"/>
+          <w:color w:val="1F1F1F"/>
+          <w:sz w:val="28"/>
+          <w:szCs w:val="32"/>
+        </w:rPr>
+      </w:pPr>
+      <w:proofErr w:type="spellStart"/>
+      <w:r>
+        <w:rPr>
+          <w:rFonts w:ascii="Arial" w:eastAsia="Times New Roman" w:hAnsi="Arial" w:cs="Arial"/>
+          <w:color w:val="1F1F1F"/>
+          <w:sz w:val="28"/>
+          <w:szCs w:val="32"/>
+        </w:rPr>
+        <w:t>Hiển</w:t>
+      </w:r>
+      <w:proofErr w:type="spellEnd"/>
+      <w:r>
+        <w:rPr>
+          <w:rFonts w:ascii="Arial" w:eastAsia="Times New Roman" w:hAnsi="Arial" w:cs="Arial"/>
+          <w:color w:val="1F1F1F"/>
+          <w:sz w:val="28"/>
+          <w:szCs w:val="32"/>
+        </w:rPr>
+        <w:t xml:space="preserve"> </w:t>
+      </w:r>
+      <w:proofErr w:type="spellStart"/>
+      <w:r>
+        <w:rPr>
+          <w:rFonts w:ascii="Arial" w:eastAsia="Times New Roman" w:hAnsi="Arial" w:cs="Arial"/>
+          <w:color w:val="1F1F1F"/>
+          <w:sz w:val="28"/>
+          <w:szCs w:val="32"/>
+        </w:rPr>
+        <w:t>thị</w:t>
+      </w:r>
+      <w:proofErr w:type="spellEnd"/>
+      <w:r>
+        <w:rPr>
+          <w:rFonts w:ascii="Arial" w:eastAsia="Times New Roman" w:hAnsi="Arial" w:cs="Arial"/>
+          <w:color w:val="1F1F1F"/>
+          <w:sz w:val="28"/>
+          <w:szCs w:val="32"/>
+        </w:rPr>
+        <w:t xml:space="preserve"> </w:t>
+      </w:r>
+      <w:proofErr w:type="spellStart"/>
+      <w:r>
+        <w:rPr>
+          <w:rFonts w:ascii="Arial" w:eastAsia="Times New Roman" w:hAnsi="Arial" w:cs="Arial"/>
+          <w:color w:val="1F1F1F"/>
+          <w:sz w:val="28"/>
+          <w:szCs w:val="32"/>
+        </w:rPr>
+        <w:t>danh</w:t>
+      </w:r>
+      <w:proofErr w:type="spellEnd"/>
+      <w:r>
+        <w:rPr>
+          <w:rFonts w:ascii="Arial" w:eastAsia="Times New Roman" w:hAnsi="Arial" w:cs="Arial"/>
+          <w:color w:val="1F1F1F"/>
+          <w:sz w:val="28"/>
+          <w:szCs w:val="32"/>
+        </w:rPr>
+        <w:t xml:space="preserve"> </w:t>
+      </w:r>
+      <w:proofErr w:type="spellStart"/>
+      <w:r>
+        <w:rPr>
+          <w:rFonts w:ascii="Arial" w:eastAsia="Times New Roman" w:hAnsi="Arial" w:cs="Arial"/>
+          <w:color w:val="1F1F1F"/>
+          <w:sz w:val="28"/>
+          <w:szCs w:val="32"/>
+        </w:rPr>
+        <w:t>sách</w:t>
+      </w:r>
+      <w:proofErr w:type="spellEnd"/>
+      <w:r>
+        <w:rPr>
+          <w:rFonts w:ascii="Arial" w:eastAsia="Times New Roman" w:hAnsi="Arial" w:cs="Arial"/>
+          <w:color w:val="1F1F1F"/>
+          <w:sz w:val="28"/>
+          <w:szCs w:val="32"/>
+        </w:rPr>
+        <w:t xml:space="preserve"> </w:t>
+      </w:r>
+      <w:proofErr w:type="spellStart"/>
+      <w:r>
+        <w:rPr>
+          <w:rFonts w:ascii="Arial" w:eastAsia="Times New Roman" w:hAnsi="Arial" w:cs="Arial"/>
+          <w:color w:val="1F1F1F"/>
+          <w:sz w:val="28"/>
+          <w:szCs w:val="32"/>
+        </w:rPr>
+        <w:t>bàn</w:t>
+      </w:r>
+      <w:proofErr w:type="spellEnd"/>
+      <w:r>
+        <w:rPr>
+          <w:rFonts w:ascii="Arial" w:eastAsia="Times New Roman" w:hAnsi="Arial" w:cs="Arial"/>
+          <w:color w:val="1F1F1F"/>
+          <w:sz w:val="28"/>
+          <w:szCs w:val="32"/>
+        </w:rPr>
+        <w:t xml:space="preserve">, </w:t>
+      </w:r>
+      <w:proofErr w:type="spellStart"/>
+      <w:r>
+        <w:rPr>
+          <w:rFonts w:ascii="Arial" w:eastAsia="Times New Roman" w:hAnsi="Arial" w:cs="Arial"/>
+          <w:color w:val="1F1F1F"/>
+          <w:sz w:val="28"/>
+          <w:szCs w:val="32"/>
+        </w:rPr>
+        <w:t>cơ</w:t>
+      </w:r>
+      <w:proofErr w:type="spellEnd"/>
+    </w:p>
+    <w:p>
+      <w:pPr>
+        <w:pStyle w:val="ListParagraph"/>
+        <w:numPr>
+          <w:ilvl w:val="0"/>
+          <w:numId w:val="13"/>
+        </w:numPr>
+        <w:spacing w:after="0" w:line="360" w:lineRule="atLeast"/>
+        <w:jc w:val="both"/>
+        <w:rPr>
+          <w:rFonts w:ascii="Arial" w:eastAsia="Times New Roman" w:hAnsi="Arial" w:cs="Arial"/>
+          <w:color w:val="1F1F1F"/>
+          <w:sz w:val="28"/>
+          <w:szCs w:val="32"/>
+        </w:rPr>
+      </w:pPr>
+      <w:proofErr w:type="spellStart"/>
+      <w:r>
+        <w:rPr>
+          <w:rFonts w:ascii="Arial" w:eastAsia="Times New Roman" w:hAnsi="Arial" w:cs="Arial"/>
+          <w:color w:val="1F1F1F"/>
+          <w:sz w:val="28"/>
+          <w:szCs w:val="32"/>
+        </w:rPr>
+        <w:t>Sắp</w:t>
+      </w:r>
+      <w:proofErr w:type="spellEnd"/>
+      <w:r>
+        <w:rPr>
+          <w:rFonts w:ascii="Arial" w:eastAsia="Times New Roman" w:hAnsi="Arial" w:cs="Arial"/>
+          <w:color w:val="1F1F1F"/>
+          <w:sz w:val="28"/>
+          <w:szCs w:val="32"/>
+        </w:rPr>
+        <w:t xml:space="preserve"> </w:t>
+      </w:r>
+      <w:proofErr w:type="spellStart"/>
+      <w:r>
+        <w:rPr>
+          <w:rFonts w:ascii="Arial" w:eastAsia="Times New Roman" w:hAnsi="Arial" w:cs="Arial"/>
+          <w:color w:val="1F1F1F"/>
+          <w:sz w:val="28"/>
+          <w:szCs w:val="32"/>
+        </w:rPr>
+        <w:t>xếp</w:t>
+      </w:r>
+      <w:proofErr w:type="spellEnd"/>
+      <w:r>
+        <w:rPr>
+          <w:rFonts w:ascii="Arial" w:eastAsia="Times New Roman" w:hAnsi="Arial" w:cs="Arial"/>
+          <w:color w:val="1F1F1F"/>
+          <w:sz w:val="28"/>
+          <w:szCs w:val="32"/>
+        </w:rPr>
+        <w:t xml:space="preserve"> </w:t>
+      </w:r>
+      <w:proofErr w:type="spellStart"/>
+      <w:r>
+        <w:rPr>
+          <w:rFonts w:ascii="Arial" w:eastAsia="Times New Roman" w:hAnsi="Arial" w:cs="Arial"/>
+          <w:color w:val="1F1F1F"/>
+          <w:sz w:val="28"/>
+          <w:szCs w:val="32"/>
+        </w:rPr>
+        <w:t>danh</w:t>
+      </w:r>
+      <w:proofErr w:type="spellEnd"/>
+      <w:r>
+        <w:rPr>
+          <w:rFonts w:ascii="Arial" w:eastAsia="Times New Roman" w:hAnsi="Arial" w:cs="Arial"/>
+          <w:color w:val="1F1F1F"/>
+          <w:sz w:val="28"/>
+          <w:szCs w:val="32"/>
+        </w:rPr>
+        <w:t xml:space="preserve"> </w:t>
+      </w:r>
+      <w:proofErr w:type="spellStart"/>
+      <w:r>
+        <w:rPr>
+          <w:rFonts w:ascii="Arial" w:eastAsia="Times New Roman" w:hAnsi="Arial" w:cs="Arial"/>
+          <w:color w:val="1F1F1F"/>
+          <w:sz w:val="28"/>
+          <w:szCs w:val="32"/>
+        </w:rPr>
+        <w:t>sách</w:t>
+      </w:r>
+      <w:proofErr w:type="spellEnd"/>
+      <w:r>
+        <w:rPr>
+          <w:rFonts w:ascii="Arial" w:eastAsia="Times New Roman" w:hAnsi="Arial" w:cs="Arial"/>
+          <w:color w:val="1F1F1F"/>
+          <w:sz w:val="28"/>
+          <w:szCs w:val="32"/>
+        </w:rPr>
+        <w:t xml:space="preserve"> </w:t>
+      </w:r>
+      <w:proofErr w:type="spellStart"/>
+      <w:r>
+        <w:rPr>
+          <w:rFonts w:ascii="Arial" w:eastAsia="Times New Roman" w:hAnsi="Arial" w:cs="Arial"/>
+          <w:color w:val="1F1F1F"/>
+          <w:sz w:val="28"/>
+          <w:szCs w:val="32"/>
+        </w:rPr>
+        <w:t>bàn</w:t>
+      </w:r>
+      <w:proofErr w:type="spellEnd"/>
+      <w:r>
+        <w:rPr>
+          <w:rFonts w:ascii="Arial" w:eastAsia="Times New Roman" w:hAnsi="Arial" w:cs="Arial"/>
+          <w:color w:val="1F1F1F"/>
+          <w:sz w:val="28"/>
+          <w:szCs w:val="32"/>
+        </w:rPr>
+        <w:t xml:space="preserve">, </w:t>
+      </w:r>
+      <w:proofErr w:type="spellStart"/>
+      <w:r>
+        <w:rPr>
+          <w:rFonts w:ascii="Arial" w:eastAsia="Times New Roman" w:hAnsi="Arial" w:cs="Arial"/>
+          <w:color w:val="1F1F1F"/>
+          <w:sz w:val="28"/>
+          <w:szCs w:val="32"/>
+        </w:rPr>
+        <w:t>cơ</w:t>
+      </w:r>
+      <w:proofErr w:type="spellEnd"/>
+      <w:r>
+        <w:rPr>
+          <w:rFonts w:ascii="Arial" w:eastAsia="Times New Roman" w:hAnsi="Arial" w:cs="Arial"/>
+          <w:color w:val="1F1F1F"/>
+          <w:sz w:val="28"/>
+          <w:szCs w:val="32"/>
+        </w:rPr>
+        <w:t xml:space="preserve"> </w:t>
+      </w:r>
+      <w:r>
+        <w:rPr>
+          <w:rFonts w:ascii="Arial" w:eastAsia="Times New Roman" w:hAnsi="Arial" w:cs="Arial"/>
+          <w:color w:val="1F1F1F"/>
+          <w:sz w:val="28"/>
+          <w:szCs w:val="32"/>
+        </w:rPr>
+        <w:t>(</w:t>
+      </w:r>
+      <w:proofErr w:type="spellStart"/>
+      <w:r>
+        <w:rPr>
+          <w:rFonts w:ascii="Arial" w:eastAsia="Times New Roman" w:hAnsi="Arial" w:cs="Arial"/>
+          <w:color w:val="1F1F1F"/>
+          <w:sz w:val="28"/>
+          <w:szCs w:val="32"/>
+        </w:rPr>
+        <w:t>theo</w:t>
+      </w:r>
+      <w:proofErr w:type="spellEnd"/>
+      <w:r>
+        <w:rPr>
+          <w:rFonts w:ascii="Arial" w:eastAsia="Times New Roman" w:hAnsi="Arial" w:cs="Arial"/>
+          <w:color w:val="1F1F1F"/>
+          <w:sz w:val="28"/>
+          <w:szCs w:val="32"/>
+        </w:rPr>
+        <w:t xml:space="preserve"> </w:t>
+      </w:r>
+      <w:proofErr w:type="spellStart"/>
+      <w:r>
+        <w:rPr>
+          <w:rFonts w:ascii="Arial" w:eastAsia="Times New Roman" w:hAnsi="Arial" w:cs="Arial"/>
+          <w:color w:val="1F1F1F"/>
+          <w:sz w:val="28"/>
+          <w:szCs w:val="32"/>
+        </w:rPr>
+        <w:t>khu</w:t>
+      </w:r>
+      <w:proofErr w:type="spellEnd"/>
+      <w:r>
+        <w:rPr>
+          <w:rFonts w:ascii="Arial" w:eastAsia="Times New Roman" w:hAnsi="Arial" w:cs="Arial"/>
+          <w:color w:val="1F1F1F"/>
+          <w:sz w:val="28"/>
+          <w:szCs w:val="32"/>
+        </w:rPr>
+        <w:t xml:space="preserve"> </w:t>
+      </w:r>
+      <w:proofErr w:type="spellStart"/>
+      <w:r>
+        <w:rPr>
+          <w:rFonts w:ascii="Arial" w:eastAsia="Times New Roman" w:hAnsi="Arial" w:cs="Arial"/>
+          <w:color w:val="1F1F1F"/>
+          <w:sz w:val="28"/>
+          <w:szCs w:val="32"/>
+        </w:rPr>
+        <w:t>vực</w:t>
+      </w:r>
+      <w:proofErr w:type="spellEnd"/>
+      <w:r>
+        <w:rPr>
+          <w:rFonts w:ascii="Arial" w:eastAsia="Times New Roman" w:hAnsi="Arial" w:cs="Arial"/>
+          <w:color w:val="1F1F1F"/>
+          <w:sz w:val="28"/>
+          <w:szCs w:val="32"/>
+        </w:rPr>
+        <w:t xml:space="preserve">, </w:t>
+      </w:r>
+      <w:proofErr w:type="spellStart"/>
+      <w:r>
+        <w:rPr>
+          <w:rFonts w:ascii="Arial" w:eastAsia="Times New Roman" w:hAnsi="Arial" w:cs="Arial"/>
+          <w:color w:val="1F1F1F"/>
+          <w:sz w:val="28"/>
+          <w:szCs w:val="32"/>
+        </w:rPr>
+        <w:t>theo</w:t>
+      </w:r>
+      <w:proofErr w:type="spellEnd"/>
+      <w:r>
+        <w:rPr>
+          <w:rFonts w:ascii="Arial" w:eastAsia="Times New Roman" w:hAnsi="Arial" w:cs="Arial"/>
+          <w:color w:val="1F1F1F"/>
+          <w:sz w:val="28"/>
+          <w:szCs w:val="32"/>
+        </w:rPr>
+        <w:t xml:space="preserve"> </w:t>
+      </w:r>
+      <w:proofErr w:type="spellStart"/>
+      <w:r>
+        <w:rPr>
+          <w:rFonts w:ascii="Arial" w:eastAsia="Times New Roman" w:hAnsi="Arial" w:cs="Arial"/>
+          <w:color w:val="1F1F1F"/>
+          <w:sz w:val="28"/>
+          <w:szCs w:val="32"/>
+        </w:rPr>
+        <w:t>loại</w:t>
+      </w:r>
+      <w:proofErr w:type="spellEnd"/>
+      <w:r>
+        <w:rPr>
+          <w:rFonts w:ascii="Arial" w:eastAsia="Times New Roman" w:hAnsi="Arial" w:cs="Arial"/>
+          <w:color w:val="1F1F1F"/>
+          <w:sz w:val="28"/>
+          <w:szCs w:val="32"/>
+        </w:rPr>
+        <w:t>,</w:t>
+      </w:r>
+      <w:r>
+        <w:rPr>
+          <w:rFonts w:ascii="Arial" w:eastAsia="Times New Roman" w:hAnsi="Arial" w:cs="Arial"/>
+          <w:color w:val="1F1F1F"/>
+          <w:sz w:val="28"/>
+          <w:szCs w:val="32"/>
+        </w:rPr>
+        <w:t xml:space="preserve"> </w:t>
+      </w:r>
+      <w:proofErr w:type="spellStart"/>
+      <w:r>
+        <w:rPr>
+          <w:rFonts w:ascii="Arial" w:eastAsia="Times New Roman" w:hAnsi="Arial" w:cs="Arial"/>
+          <w:color w:val="1F1F1F"/>
+          <w:sz w:val="28"/>
+          <w:szCs w:val="32"/>
+        </w:rPr>
+        <w:t>theo</w:t>
+      </w:r>
+      <w:proofErr w:type="spellEnd"/>
+      <w:r>
+        <w:rPr>
+          <w:rFonts w:ascii="Arial" w:eastAsia="Times New Roman" w:hAnsi="Arial" w:cs="Arial"/>
+          <w:color w:val="1F1F1F"/>
+          <w:sz w:val="28"/>
+          <w:szCs w:val="32"/>
+        </w:rPr>
+        <w:t xml:space="preserve"> </w:t>
+      </w:r>
+      <w:proofErr w:type="spellStart"/>
+      <w:r>
+        <w:rPr>
+          <w:rFonts w:ascii="Arial" w:eastAsia="Times New Roman" w:hAnsi="Arial" w:cs="Arial"/>
+          <w:color w:val="1F1F1F"/>
+          <w:sz w:val="28"/>
+          <w:szCs w:val="32"/>
+        </w:rPr>
+        <w:t>tình</w:t>
+      </w:r>
+      <w:proofErr w:type="spellEnd"/>
+      <w:r>
+        <w:rPr>
+          <w:rFonts w:ascii="Arial" w:eastAsia="Times New Roman" w:hAnsi="Arial" w:cs="Arial"/>
+          <w:color w:val="1F1F1F"/>
+          <w:sz w:val="28"/>
+          <w:szCs w:val="32"/>
+        </w:rPr>
+        <w:t xml:space="preserve"> </w:t>
+      </w:r>
+      <w:proofErr w:type="spellStart"/>
+      <w:r>
+        <w:rPr>
+          <w:rFonts w:ascii="Arial" w:eastAsia="Times New Roman" w:hAnsi="Arial" w:cs="Arial"/>
+          <w:color w:val="1F1F1F"/>
+          <w:sz w:val="28"/>
+          <w:szCs w:val="32"/>
+        </w:rPr>
+        <w:t>trạng</w:t>
+      </w:r>
+      <w:proofErr w:type="spellEnd"/>
+      <w:proofErr w:type="gramStart"/>
+      <w:r>
+        <w:rPr>
+          <w:rFonts w:ascii="Arial" w:eastAsia="Times New Roman" w:hAnsi="Arial" w:cs="Arial"/>
+          <w:color w:val="1F1F1F"/>
+          <w:sz w:val="28"/>
+          <w:szCs w:val="32"/>
+        </w:rPr>
+        <w:t>,…</w:t>
+      </w:r>
+      <w:proofErr w:type="gramEnd"/>
+      <w:r>
+        <w:rPr>
+          <w:rFonts w:ascii="Arial" w:eastAsia="Times New Roman" w:hAnsi="Arial" w:cs="Arial"/>
+          <w:color w:val="1F1F1F"/>
+          <w:sz w:val="28"/>
+          <w:szCs w:val="32"/>
+        </w:rPr>
+        <w:t>)</w:t>
+      </w:r>
+    </w:p>
+    <w:p>
+      <w:pPr>
+        <w:pStyle w:val="ListParagraph"/>
+        <w:numPr>
+          <w:ilvl w:val="0"/>
+          <w:numId w:val="13"/>
+        </w:numPr>
+        <w:spacing w:after="0" w:line="360" w:lineRule="atLeast"/>
+        <w:jc w:val="both"/>
+        <w:rPr>
+          <w:rFonts w:ascii="Arial" w:eastAsia="Times New Roman" w:hAnsi="Arial" w:cs="Arial"/>
+          <w:color w:val="1F1F1F"/>
+          <w:sz w:val="28"/>
+          <w:szCs w:val="32"/>
+        </w:rPr>
+      </w:pPr>
+      <w:proofErr w:type="spellStart"/>
+      <w:r>
+        <w:rPr>
+          <w:rFonts w:ascii="Arial" w:eastAsia="Times New Roman" w:hAnsi="Arial" w:cs="Arial"/>
+          <w:color w:val="1F1F1F"/>
+          <w:sz w:val="28"/>
+          <w:szCs w:val="32"/>
+        </w:rPr>
+        <w:t>Thêm</w:t>
+      </w:r>
+      <w:proofErr w:type="spellEnd"/>
+      <w:r>
+        <w:rPr>
+          <w:rFonts w:ascii="Arial" w:eastAsia="Times New Roman" w:hAnsi="Arial" w:cs="Arial"/>
+          <w:color w:val="1F1F1F"/>
+          <w:sz w:val="28"/>
+          <w:szCs w:val="32"/>
+        </w:rPr>
+        <w:t xml:space="preserve">, </w:t>
+      </w:r>
+      <w:proofErr w:type="spellStart"/>
+      <w:r>
+        <w:rPr>
+          <w:rFonts w:ascii="Arial" w:eastAsia="Times New Roman" w:hAnsi="Arial" w:cs="Arial"/>
+          <w:color w:val="1F1F1F"/>
+          <w:sz w:val="28"/>
+          <w:szCs w:val="32"/>
+        </w:rPr>
+        <w:t>cập</w:t>
+      </w:r>
+      <w:proofErr w:type="spellEnd"/>
+      <w:r>
+        <w:rPr>
+          <w:rFonts w:ascii="Arial" w:eastAsia="Times New Roman" w:hAnsi="Arial" w:cs="Arial"/>
+          <w:color w:val="1F1F1F"/>
+          <w:sz w:val="28"/>
+          <w:szCs w:val="32"/>
+        </w:rPr>
+        <w:t xml:space="preserve"> </w:t>
+      </w:r>
+      <w:proofErr w:type="spellStart"/>
+      <w:r>
+        <w:rPr>
+          <w:rFonts w:ascii="Arial" w:eastAsia="Times New Roman" w:hAnsi="Arial" w:cs="Arial"/>
+          <w:color w:val="1F1F1F"/>
+          <w:sz w:val="28"/>
+          <w:szCs w:val="32"/>
+        </w:rPr>
+        <w:t>nhật</w:t>
+      </w:r>
+      <w:proofErr w:type="spellEnd"/>
+      <w:r>
+        <w:rPr>
+          <w:rFonts w:ascii="Arial" w:eastAsia="Times New Roman" w:hAnsi="Arial" w:cs="Arial"/>
+          <w:color w:val="1F1F1F"/>
+          <w:sz w:val="28"/>
+          <w:szCs w:val="32"/>
+        </w:rPr>
+        <w:t xml:space="preserve"> </w:t>
+      </w:r>
+      <w:proofErr w:type="spellStart"/>
+      <w:r>
+        <w:rPr>
+          <w:rFonts w:ascii="Arial" w:eastAsia="Times New Roman" w:hAnsi="Arial" w:cs="Arial"/>
+          <w:color w:val="1F1F1F"/>
+          <w:sz w:val="28"/>
+          <w:szCs w:val="32"/>
+        </w:rPr>
+        <w:t>bàn</w:t>
+      </w:r>
+      <w:proofErr w:type="spellEnd"/>
+      <w:r>
+        <w:rPr>
+          <w:rFonts w:ascii="Arial" w:eastAsia="Times New Roman" w:hAnsi="Arial" w:cs="Arial"/>
+          <w:color w:val="1F1F1F"/>
+          <w:sz w:val="28"/>
+          <w:szCs w:val="32"/>
+        </w:rPr>
+        <w:t xml:space="preserve">, </w:t>
+      </w:r>
+      <w:proofErr w:type="spellStart"/>
+      <w:r>
+        <w:rPr>
+          <w:rFonts w:ascii="Arial" w:eastAsia="Times New Roman" w:hAnsi="Arial" w:cs="Arial"/>
+          <w:color w:val="1F1F1F"/>
+          <w:sz w:val="28"/>
+          <w:szCs w:val="32"/>
+        </w:rPr>
+        <w:t>cơ</w:t>
+      </w:r>
+      <w:proofErr w:type="spellEnd"/>
+    </w:p>
+    <w:p>
+      <w:pPr>
+        <w:pStyle w:val="ListParagraph"/>
+        <w:numPr>
+          <w:ilvl w:val="0"/>
+          <w:numId w:val="13"/>
+        </w:numPr>
+        <w:spacing w:after="0" w:line="360" w:lineRule="atLeast"/>
+        <w:jc w:val="both"/>
+        <w:rPr>
+          <w:rFonts w:ascii="Arial" w:eastAsia="Times New Roman" w:hAnsi="Arial" w:cs="Arial"/>
+          <w:color w:val="1F1F1F"/>
+          <w:sz w:val="28"/>
+          <w:szCs w:val="32"/>
+        </w:rPr>
+      </w:pPr>
+      <w:r>
+        <w:rPr>
+          <w:rFonts w:ascii="Arial" w:eastAsia="Times New Roman" w:hAnsi="Arial" w:cs="Arial"/>
+          <w:color w:val="1F1F1F"/>
+          <w:sz w:val="28"/>
+          <w:szCs w:val="32"/>
+        </w:rPr>
+        <w:t xml:space="preserve">Sao </w:t>
+      </w:r>
+      <w:proofErr w:type="spellStart"/>
+      <w:r>
+        <w:rPr>
+          <w:rFonts w:ascii="Arial" w:eastAsia="Times New Roman" w:hAnsi="Arial" w:cs="Arial"/>
+          <w:color w:val="1F1F1F"/>
+          <w:sz w:val="28"/>
+          <w:szCs w:val="32"/>
+        </w:rPr>
+        <w:t>lưu</w:t>
+      </w:r>
+      <w:proofErr w:type="spellEnd"/>
+      <w:r>
+        <w:rPr>
+          <w:rFonts w:ascii="Arial" w:eastAsia="Times New Roman" w:hAnsi="Arial" w:cs="Arial"/>
+          <w:color w:val="1F1F1F"/>
+          <w:sz w:val="28"/>
+          <w:szCs w:val="32"/>
+        </w:rPr>
+        <w:t xml:space="preserve"> </w:t>
+      </w:r>
+      <w:proofErr w:type="spellStart"/>
+      <w:r>
+        <w:rPr>
+          <w:rFonts w:ascii="Arial" w:eastAsia="Times New Roman" w:hAnsi="Arial" w:cs="Arial"/>
+          <w:color w:val="1F1F1F"/>
+          <w:sz w:val="28"/>
+          <w:szCs w:val="32"/>
+        </w:rPr>
+        <w:t>dữ</w:t>
+      </w:r>
+      <w:proofErr w:type="spellEnd"/>
+      <w:r>
+        <w:rPr>
+          <w:rFonts w:ascii="Arial" w:eastAsia="Times New Roman" w:hAnsi="Arial" w:cs="Arial"/>
+          <w:color w:val="1F1F1F"/>
+          <w:sz w:val="28"/>
+          <w:szCs w:val="32"/>
+        </w:rPr>
+        <w:t xml:space="preserve"> </w:t>
+      </w:r>
+      <w:proofErr w:type="spellStart"/>
+      <w:r>
+        <w:rPr>
+          <w:rFonts w:ascii="Arial" w:eastAsia="Times New Roman" w:hAnsi="Arial" w:cs="Arial"/>
+          <w:color w:val="1F1F1F"/>
+          <w:sz w:val="28"/>
+          <w:szCs w:val="32"/>
+        </w:rPr>
+        <w:t>liệu</w:t>
+      </w:r>
+      <w:proofErr w:type="spellEnd"/>
+    </w:p>
+    <w:p>
+      <w:pPr>
+        <w:pStyle w:val="ListParagraph"/>
+        <w:numPr>
+          <w:ilvl w:val="0"/>
+          <w:numId w:val="13"/>
+        </w:numPr>
+        <w:spacing w:after="0" w:line="360" w:lineRule="atLeast"/>
+        <w:jc w:val="both"/>
+        <w:rPr>
+          <w:rFonts w:ascii="Arial" w:eastAsia="Times New Roman" w:hAnsi="Arial" w:cs="Arial"/>
+          <w:color w:val="1F1F1F"/>
+          <w:sz w:val="28"/>
+          <w:szCs w:val="32"/>
+        </w:rPr>
+      </w:pPr>
+      <w:proofErr w:type="spellStart"/>
+      <w:r>
+        <w:rPr>
+          <w:rFonts w:ascii="Arial" w:eastAsia="Times New Roman" w:hAnsi="Arial" w:cs="Arial"/>
+          <w:color w:val="1F1F1F"/>
+          <w:sz w:val="28"/>
+          <w:szCs w:val="32"/>
+        </w:rPr>
+        <w:t>Tìm</w:t>
+      </w:r>
+      <w:proofErr w:type="spellEnd"/>
+      <w:r>
+        <w:rPr>
+          <w:rFonts w:ascii="Arial" w:eastAsia="Times New Roman" w:hAnsi="Arial" w:cs="Arial"/>
+          <w:color w:val="1F1F1F"/>
+          <w:sz w:val="28"/>
+          <w:szCs w:val="32"/>
+        </w:rPr>
+        <w:t xml:space="preserve"> </w:t>
+      </w:r>
+      <w:proofErr w:type="spellStart"/>
+      <w:r>
+        <w:rPr>
+          <w:rFonts w:ascii="Arial" w:eastAsia="Times New Roman" w:hAnsi="Arial" w:cs="Arial"/>
+          <w:color w:val="1F1F1F"/>
+          <w:sz w:val="28"/>
+          <w:szCs w:val="32"/>
+        </w:rPr>
+        <w:t>kiếm</w:t>
+      </w:r>
+      <w:proofErr w:type="spellEnd"/>
+      <w:r>
+        <w:rPr>
+          <w:rFonts w:ascii="Arial" w:eastAsia="Times New Roman" w:hAnsi="Arial" w:cs="Arial"/>
+          <w:color w:val="1F1F1F"/>
+          <w:sz w:val="28"/>
+          <w:szCs w:val="32"/>
+        </w:rPr>
+        <w:t xml:space="preserve"> </w:t>
+      </w:r>
+      <w:proofErr w:type="spellStart"/>
+      <w:r>
+        <w:rPr>
+          <w:rFonts w:ascii="Arial" w:eastAsia="Times New Roman" w:hAnsi="Arial" w:cs="Arial"/>
+          <w:color w:val="1F1F1F"/>
+          <w:sz w:val="28"/>
+          <w:szCs w:val="32"/>
+        </w:rPr>
+        <w:t>bàn</w:t>
+      </w:r>
+      <w:proofErr w:type="spellEnd"/>
+      <w:r>
+        <w:rPr>
+          <w:rFonts w:ascii="Arial" w:eastAsia="Times New Roman" w:hAnsi="Arial" w:cs="Arial"/>
+          <w:color w:val="1F1F1F"/>
+          <w:sz w:val="28"/>
+          <w:szCs w:val="32"/>
+        </w:rPr>
+        <w:t xml:space="preserve">, </w:t>
+      </w:r>
+      <w:proofErr w:type="spellStart"/>
+      <w:r>
+        <w:rPr>
+          <w:rFonts w:ascii="Arial" w:eastAsia="Times New Roman" w:hAnsi="Arial" w:cs="Arial"/>
+          <w:color w:val="1F1F1F"/>
+          <w:sz w:val="28"/>
+          <w:szCs w:val="32"/>
+        </w:rPr>
+        <w:t>cơ</w:t>
+      </w:r>
+      <w:proofErr w:type="spellEnd"/>
+    </w:p>
+    <w:p>
+      <w:pPr>
+        <w:pStyle w:val="ListParagraph"/>
+        <w:numPr>
+          <w:ilvl w:val="0"/>
+          <w:numId w:val="12"/>
+        </w:numPr>
+        <w:spacing w:after="0" w:line="360" w:lineRule="atLeast"/>
+        <w:jc w:val="both"/>
+        <w:rPr>
+          <w:rFonts w:ascii="Arial" w:eastAsia="Times New Roman" w:hAnsi="Arial" w:cs="Arial"/>
+          <w:b/>
+          <w:color w:val="1F1F1F"/>
+          <w:sz w:val="28"/>
+          <w:szCs w:val="32"/>
+        </w:rPr>
+      </w:pPr>
+      <w:proofErr w:type="spellStart"/>
+      <w:r>
+        <w:rPr>
+          <w:rFonts w:ascii="Arial" w:eastAsia="Times New Roman" w:hAnsi="Arial" w:cs="Arial"/>
+          <w:b/>
+          <w:color w:val="1F1F1F"/>
+          <w:sz w:val="28"/>
+          <w:szCs w:val="32"/>
+        </w:rPr>
+        <w:t>Quản</w:t>
+      </w:r>
+      <w:proofErr w:type="spellEnd"/>
+      <w:r>
+        <w:rPr>
+          <w:rFonts w:ascii="Arial" w:eastAsia="Times New Roman" w:hAnsi="Arial" w:cs="Arial"/>
+          <w:b/>
+          <w:color w:val="1F1F1F"/>
+          <w:sz w:val="28"/>
+          <w:szCs w:val="32"/>
+        </w:rPr>
+        <w:t xml:space="preserve"> </w:t>
+      </w:r>
+      <w:proofErr w:type="spellStart"/>
+      <w:r>
+        <w:rPr>
+          <w:rFonts w:ascii="Arial" w:eastAsia="Times New Roman" w:hAnsi="Arial" w:cs="Arial"/>
+          <w:b/>
+          <w:color w:val="1F1F1F"/>
+          <w:sz w:val="28"/>
+          <w:szCs w:val="32"/>
+        </w:rPr>
+        <w:t>lý</w:t>
+      </w:r>
+      <w:proofErr w:type="spellEnd"/>
+      <w:r>
+        <w:rPr>
+          <w:rFonts w:ascii="Arial" w:eastAsia="Times New Roman" w:hAnsi="Arial" w:cs="Arial"/>
+          <w:b/>
+          <w:color w:val="1F1F1F"/>
+          <w:sz w:val="28"/>
+          <w:szCs w:val="32"/>
+        </w:rPr>
+        <w:t xml:space="preserve"> </w:t>
+      </w:r>
+      <w:proofErr w:type="spellStart"/>
+      <w:r>
+        <w:rPr>
+          <w:rFonts w:ascii="Arial" w:eastAsia="Times New Roman" w:hAnsi="Arial" w:cs="Arial"/>
+          <w:b/>
+          <w:color w:val="1F1F1F"/>
+          <w:sz w:val="28"/>
+          <w:szCs w:val="32"/>
+        </w:rPr>
+        <w:t>khách</w:t>
+      </w:r>
+      <w:proofErr w:type="spellEnd"/>
+      <w:r>
+        <w:rPr>
+          <w:rFonts w:ascii="Arial" w:eastAsia="Times New Roman" w:hAnsi="Arial" w:cs="Arial"/>
+          <w:b/>
+          <w:color w:val="1F1F1F"/>
+          <w:sz w:val="28"/>
+          <w:szCs w:val="32"/>
+        </w:rPr>
+        <w:t xml:space="preserve"> </w:t>
+      </w:r>
+      <w:proofErr w:type="spellStart"/>
+      <w:r>
+        <w:rPr>
+          <w:rFonts w:ascii="Arial" w:eastAsia="Times New Roman" w:hAnsi="Arial" w:cs="Arial"/>
+          <w:b/>
+          <w:color w:val="1F1F1F"/>
+          <w:sz w:val="28"/>
+          <w:szCs w:val="32"/>
+        </w:rPr>
+        <w:t>hàng</w:t>
+      </w:r>
+      <w:proofErr w:type="spellEnd"/>
+      <w:r>
+        <w:rPr>
+          <w:rFonts w:ascii="Arial" w:eastAsia="Times New Roman" w:hAnsi="Arial" w:cs="Arial"/>
+          <w:b/>
+          <w:color w:val="1F1F1F"/>
+          <w:sz w:val="28"/>
+          <w:szCs w:val="32"/>
+        </w:rPr>
+        <w:t>:</w:t>
+      </w:r>
+    </w:p>
+    <w:p>
+      <w:pPr>
+        <w:pStyle w:val="ListParagraph"/>
+        <w:numPr>
+          <w:ilvl w:val="0"/>
+          <w:numId w:val="13"/>
+        </w:numPr>
+        <w:spacing w:after="0" w:line="360" w:lineRule="atLeast"/>
+        <w:jc w:val="both"/>
+        <w:rPr>
+          <w:rFonts w:ascii="Arial" w:eastAsia="Times New Roman" w:hAnsi="Arial" w:cs="Arial"/>
+          <w:b/>
+          <w:color w:val="1F1F1F"/>
+          <w:sz w:val="28"/>
+          <w:szCs w:val="32"/>
+        </w:rPr>
+      </w:pPr>
+      <w:proofErr w:type="spellStart"/>
+      <w:r>
+        <w:rPr>
+          <w:rFonts w:ascii="Arial" w:eastAsia="Times New Roman" w:hAnsi="Arial" w:cs="Arial"/>
+          <w:color w:val="1F1F1F"/>
+          <w:sz w:val="28"/>
+          <w:szCs w:val="32"/>
+        </w:rPr>
+        <w:t>Hiển</w:t>
+      </w:r>
+      <w:proofErr w:type="spellEnd"/>
+      <w:r>
+        <w:rPr>
+          <w:rFonts w:ascii="Arial" w:eastAsia="Times New Roman" w:hAnsi="Arial" w:cs="Arial"/>
+          <w:color w:val="1F1F1F"/>
+          <w:sz w:val="28"/>
+          <w:szCs w:val="32"/>
+        </w:rPr>
+        <w:t xml:space="preserve"> </w:t>
+      </w:r>
+      <w:proofErr w:type="spellStart"/>
+      <w:r>
+        <w:rPr>
+          <w:rFonts w:ascii="Arial" w:eastAsia="Times New Roman" w:hAnsi="Arial" w:cs="Arial"/>
+          <w:color w:val="1F1F1F"/>
+          <w:sz w:val="28"/>
+          <w:szCs w:val="32"/>
+        </w:rPr>
+        <w:t>thị</w:t>
+      </w:r>
+      <w:proofErr w:type="spellEnd"/>
+      <w:r>
+        <w:rPr>
+          <w:rFonts w:ascii="Arial" w:eastAsia="Times New Roman" w:hAnsi="Arial" w:cs="Arial"/>
+          <w:color w:val="1F1F1F"/>
+          <w:sz w:val="28"/>
+          <w:szCs w:val="32"/>
+        </w:rPr>
+        <w:t xml:space="preserve"> </w:t>
+      </w:r>
+      <w:proofErr w:type="spellStart"/>
+      <w:r>
+        <w:rPr>
+          <w:rFonts w:ascii="Arial" w:eastAsia="Times New Roman" w:hAnsi="Arial" w:cs="Arial"/>
+          <w:color w:val="1F1F1F"/>
+          <w:sz w:val="28"/>
+          <w:szCs w:val="32"/>
+        </w:rPr>
+        <w:t>danh</w:t>
+      </w:r>
+      <w:proofErr w:type="spellEnd"/>
+      <w:r>
+        <w:rPr>
+          <w:rFonts w:ascii="Arial" w:eastAsia="Times New Roman" w:hAnsi="Arial" w:cs="Arial"/>
+          <w:color w:val="1F1F1F"/>
+          <w:sz w:val="28"/>
+          <w:szCs w:val="32"/>
+        </w:rPr>
+        <w:t xml:space="preserve"> </w:t>
+      </w:r>
+      <w:proofErr w:type="spellStart"/>
+      <w:r>
+        <w:rPr>
+          <w:rFonts w:ascii="Arial" w:eastAsia="Times New Roman" w:hAnsi="Arial" w:cs="Arial"/>
+          <w:color w:val="1F1F1F"/>
+          <w:sz w:val="28"/>
+          <w:szCs w:val="32"/>
+        </w:rPr>
+        <w:t>sách</w:t>
+      </w:r>
+      <w:proofErr w:type="spellEnd"/>
+      <w:r>
+        <w:rPr>
+          <w:rFonts w:ascii="Arial" w:eastAsia="Times New Roman" w:hAnsi="Arial" w:cs="Arial"/>
+          <w:color w:val="1F1F1F"/>
+          <w:sz w:val="28"/>
+          <w:szCs w:val="32"/>
+        </w:rPr>
+        <w:t xml:space="preserve"> </w:t>
+      </w:r>
+      <w:proofErr w:type="spellStart"/>
+      <w:r>
+        <w:rPr>
+          <w:rFonts w:ascii="Arial" w:eastAsia="Times New Roman" w:hAnsi="Arial" w:cs="Arial"/>
+          <w:color w:val="1F1F1F"/>
+          <w:sz w:val="28"/>
+          <w:szCs w:val="32"/>
+        </w:rPr>
+        <w:t>khách</w:t>
+      </w:r>
+      <w:proofErr w:type="spellEnd"/>
+      <w:r>
+        <w:rPr>
+          <w:rFonts w:ascii="Arial" w:eastAsia="Times New Roman" w:hAnsi="Arial" w:cs="Arial"/>
+          <w:color w:val="1F1F1F"/>
+          <w:sz w:val="28"/>
+          <w:szCs w:val="32"/>
+        </w:rPr>
+        <w:t xml:space="preserve"> </w:t>
+      </w:r>
+      <w:proofErr w:type="spellStart"/>
+      <w:r>
+        <w:rPr>
+          <w:rFonts w:ascii="Arial" w:eastAsia="Times New Roman" w:hAnsi="Arial" w:cs="Arial"/>
+          <w:color w:val="1F1F1F"/>
+          <w:sz w:val="28"/>
+          <w:szCs w:val="32"/>
+        </w:rPr>
+        <w:t>hàng</w:t>
+      </w:r>
+      <w:proofErr w:type="spellEnd"/>
+    </w:p>
+    <w:p>
+      <w:pPr>
+        <w:pStyle w:val="ListParagraph"/>
+        <w:numPr>
+          <w:ilvl w:val="0"/>
+          <w:numId w:val="13"/>
+        </w:numPr>
+        <w:spacing w:after="0" w:line="360" w:lineRule="atLeast"/>
+        <w:jc w:val="both"/>
+        <w:rPr>
+          <w:rFonts w:ascii="Arial" w:eastAsia="Times New Roman" w:hAnsi="Arial" w:cs="Arial"/>
+          <w:b/>
+          <w:color w:val="1F1F1F"/>
+          <w:sz w:val="28"/>
+          <w:szCs w:val="32"/>
+        </w:rPr>
+      </w:pPr>
+      <w:proofErr w:type="spellStart"/>
+      <w:r>
+        <w:rPr>
+          <w:rFonts w:ascii="Arial" w:eastAsia="Times New Roman" w:hAnsi="Arial" w:cs="Arial"/>
+          <w:color w:val="1F1F1F"/>
+          <w:sz w:val="28"/>
+          <w:szCs w:val="32"/>
+        </w:rPr>
+        <w:t>Sắp</w:t>
+      </w:r>
+      <w:proofErr w:type="spellEnd"/>
+      <w:r>
+        <w:rPr>
+          <w:rFonts w:ascii="Arial" w:eastAsia="Times New Roman" w:hAnsi="Arial" w:cs="Arial"/>
+          <w:color w:val="1F1F1F"/>
+          <w:sz w:val="28"/>
+          <w:szCs w:val="32"/>
+        </w:rPr>
+        <w:t xml:space="preserve"> </w:t>
+      </w:r>
+      <w:proofErr w:type="spellStart"/>
+      <w:r>
+        <w:rPr>
+          <w:rFonts w:ascii="Arial" w:eastAsia="Times New Roman" w:hAnsi="Arial" w:cs="Arial"/>
+          <w:color w:val="1F1F1F"/>
+          <w:sz w:val="28"/>
+          <w:szCs w:val="32"/>
+        </w:rPr>
+        <w:t>xếp</w:t>
+      </w:r>
+      <w:proofErr w:type="spellEnd"/>
+      <w:r>
+        <w:rPr>
+          <w:rFonts w:ascii="Arial" w:eastAsia="Times New Roman" w:hAnsi="Arial" w:cs="Arial"/>
+          <w:color w:val="1F1F1F"/>
+          <w:sz w:val="28"/>
+          <w:szCs w:val="32"/>
+        </w:rPr>
+        <w:t xml:space="preserve"> </w:t>
+      </w:r>
+      <w:proofErr w:type="spellStart"/>
+      <w:r>
+        <w:rPr>
+          <w:rFonts w:ascii="Arial" w:eastAsia="Times New Roman" w:hAnsi="Arial" w:cs="Arial"/>
+          <w:color w:val="1F1F1F"/>
+          <w:sz w:val="28"/>
+          <w:szCs w:val="32"/>
+        </w:rPr>
+        <w:t>danh</w:t>
+      </w:r>
+      <w:proofErr w:type="spellEnd"/>
+      <w:r>
+        <w:rPr>
+          <w:rFonts w:ascii="Arial" w:eastAsia="Times New Roman" w:hAnsi="Arial" w:cs="Arial"/>
+          <w:color w:val="1F1F1F"/>
+          <w:sz w:val="28"/>
+          <w:szCs w:val="32"/>
+        </w:rPr>
+        <w:t xml:space="preserve"> </w:t>
+      </w:r>
+      <w:proofErr w:type="spellStart"/>
+      <w:r>
+        <w:rPr>
+          <w:rFonts w:ascii="Arial" w:eastAsia="Times New Roman" w:hAnsi="Arial" w:cs="Arial"/>
+          <w:color w:val="1F1F1F"/>
+          <w:sz w:val="28"/>
+          <w:szCs w:val="32"/>
+        </w:rPr>
+        <w:t>sách</w:t>
+      </w:r>
+      <w:proofErr w:type="spellEnd"/>
+      <w:r>
+        <w:rPr>
+          <w:rFonts w:ascii="Arial" w:eastAsia="Times New Roman" w:hAnsi="Arial" w:cs="Arial"/>
+          <w:color w:val="1F1F1F"/>
+          <w:sz w:val="28"/>
+          <w:szCs w:val="32"/>
+        </w:rPr>
+        <w:t xml:space="preserve"> </w:t>
+      </w:r>
+      <w:proofErr w:type="spellStart"/>
+      <w:r>
+        <w:rPr>
+          <w:rFonts w:ascii="Arial" w:eastAsia="Times New Roman" w:hAnsi="Arial" w:cs="Arial"/>
+          <w:color w:val="1F1F1F"/>
+          <w:sz w:val="28"/>
+          <w:szCs w:val="32"/>
+        </w:rPr>
+        <w:t>khách</w:t>
+      </w:r>
+      <w:proofErr w:type="spellEnd"/>
+      <w:r>
+        <w:rPr>
+          <w:rFonts w:ascii="Arial" w:eastAsia="Times New Roman" w:hAnsi="Arial" w:cs="Arial"/>
+          <w:color w:val="1F1F1F"/>
+          <w:sz w:val="28"/>
+          <w:szCs w:val="32"/>
+        </w:rPr>
+        <w:t xml:space="preserve"> </w:t>
+      </w:r>
+      <w:proofErr w:type="spellStart"/>
+      <w:r>
+        <w:rPr>
+          <w:rFonts w:ascii="Arial" w:eastAsia="Times New Roman" w:hAnsi="Arial" w:cs="Arial"/>
+          <w:color w:val="1F1F1F"/>
+          <w:sz w:val="28"/>
+          <w:szCs w:val="32"/>
+        </w:rPr>
+        <w:t>hàng</w:t>
+      </w:r>
+      <w:proofErr w:type="spellEnd"/>
+      <w:r>
+        <w:rPr>
+          <w:rFonts w:ascii="Arial" w:eastAsia="Times New Roman" w:hAnsi="Arial" w:cs="Arial"/>
+          <w:color w:val="1F1F1F"/>
+          <w:sz w:val="28"/>
+          <w:szCs w:val="32"/>
+        </w:rPr>
+        <w:t xml:space="preserve"> (</w:t>
+      </w:r>
+      <w:proofErr w:type="spellStart"/>
+      <w:r>
+        <w:rPr>
+          <w:rFonts w:ascii="Arial" w:eastAsia="Times New Roman" w:hAnsi="Arial" w:cs="Arial"/>
+          <w:color w:val="1F1F1F"/>
+          <w:sz w:val="28"/>
+          <w:szCs w:val="32"/>
+        </w:rPr>
+        <w:t>theo</w:t>
+      </w:r>
+      <w:proofErr w:type="spellEnd"/>
+      <w:r>
+        <w:rPr>
+          <w:rFonts w:ascii="Arial" w:eastAsia="Times New Roman" w:hAnsi="Arial" w:cs="Arial"/>
+          <w:color w:val="1F1F1F"/>
+          <w:sz w:val="28"/>
+          <w:szCs w:val="32"/>
+        </w:rPr>
+        <w:t xml:space="preserve"> </w:t>
+      </w:r>
+      <w:proofErr w:type="spellStart"/>
+      <w:r>
+        <w:rPr>
+          <w:rFonts w:ascii="Arial" w:eastAsia="Times New Roman" w:hAnsi="Arial" w:cs="Arial"/>
+          <w:color w:val="1F1F1F"/>
+          <w:sz w:val="28"/>
+          <w:szCs w:val="32"/>
+        </w:rPr>
+        <w:t>cấp</w:t>
+      </w:r>
+      <w:proofErr w:type="spellEnd"/>
+      <w:r>
+        <w:rPr>
+          <w:rFonts w:ascii="Arial" w:eastAsia="Times New Roman" w:hAnsi="Arial" w:cs="Arial"/>
+          <w:color w:val="1F1F1F"/>
+          <w:sz w:val="28"/>
+          <w:szCs w:val="32"/>
+        </w:rPr>
+        <w:t xml:space="preserve"> </w:t>
+      </w:r>
+      <w:proofErr w:type="spellStart"/>
+      <w:r>
+        <w:rPr>
+          <w:rFonts w:ascii="Arial" w:eastAsia="Times New Roman" w:hAnsi="Arial" w:cs="Arial"/>
+          <w:color w:val="1F1F1F"/>
+          <w:sz w:val="28"/>
+          <w:szCs w:val="32"/>
+        </w:rPr>
+        <w:t>độ</w:t>
+      </w:r>
+      <w:proofErr w:type="spellEnd"/>
+      <w:r>
+        <w:rPr>
+          <w:rFonts w:ascii="Arial" w:eastAsia="Times New Roman" w:hAnsi="Arial" w:cs="Arial"/>
+          <w:color w:val="1F1F1F"/>
+          <w:sz w:val="28"/>
+          <w:szCs w:val="32"/>
+        </w:rPr>
+        <w:t xml:space="preserve">, </w:t>
+      </w:r>
+      <w:proofErr w:type="spellStart"/>
+      <w:r>
+        <w:rPr>
+          <w:rFonts w:ascii="Arial" w:eastAsia="Times New Roman" w:hAnsi="Arial" w:cs="Arial"/>
+          <w:color w:val="1F1F1F"/>
+          <w:sz w:val="28"/>
+          <w:szCs w:val="32"/>
+        </w:rPr>
+        <w:t>theo</w:t>
+      </w:r>
+      <w:proofErr w:type="spellEnd"/>
+      <w:r>
+        <w:rPr>
+          <w:rFonts w:ascii="Arial" w:eastAsia="Times New Roman" w:hAnsi="Arial" w:cs="Arial"/>
+          <w:color w:val="1F1F1F"/>
+          <w:sz w:val="28"/>
+          <w:szCs w:val="32"/>
+        </w:rPr>
+        <w:t xml:space="preserve"> </w:t>
+      </w:r>
+      <w:proofErr w:type="spellStart"/>
+      <w:r>
+        <w:rPr>
+          <w:rFonts w:ascii="Arial" w:eastAsia="Times New Roman" w:hAnsi="Arial" w:cs="Arial"/>
+          <w:color w:val="1F1F1F"/>
+          <w:sz w:val="28"/>
+          <w:szCs w:val="32"/>
+        </w:rPr>
+        <w:t>số</w:t>
+      </w:r>
+      <w:proofErr w:type="spellEnd"/>
+      <w:r>
+        <w:rPr>
+          <w:rFonts w:ascii="Arial" w:eastAsia="Times New Roman" w:hAnsi="Arial" w:cs="Arial"/>
+          <w:color w:val="1F1F1F"/>
+          <w:sz w:val="28"/>
+          <w:szCs w:val="32"/>
+        </w:rPr>
+        <w:t xml:space="preserve"> </w:t>
+      </w:r>
+      <w:proofErr w:type="spellStart"/>
+      <w:r>
+        <w:rPr>
+          <w:rFonts w:ascii="Arial" w:eastAsia="Times New Roman" w:hAnsi="Arial" w:cs="Arial"/>
+          <w:color w:val="1F1F1F"/>
+          <w:sz w:val="28"/>
+          <w:szCs w:val="32"/>
+        </w:rPr>
+        <w:t>lần</w:t>
+      </w:r>
+      <w:proofErr w:type="spellEnd"/>
+      <w:r>
+        <w:rPr>
+          <w:rFonts w:ascii="Arial" w:eastAsia="Times New Roman" w:hAnsi="Arial" w:cs="Arial"/>
+          <w:color w:val="1F1F1F"/>
+          <w:sz w:val="28"/>
+          <w:szCs w:val="32"/>
+        </w:rPr>
+        <w:t xml:space="preserve"> </w:t>
+      </w:r>
+      <w:proofErr w:type="spellStart"/>
+      <w:r>
+        <w:rPr>
+          <w:rFonts w:ascii="Arial" w:eastAsia="Times New Roman" w:hAnsi="Arial" w:cs="Arial"/>
+          <w:color w:val="1F1F1F"/>
+          <w:sz w:val="28"/>
+          <w:szCs w:val="32"/>
+        </w:rPr>
+        <w:t>chơi</w:t>
+      </w:r>
+      <w:proofErr w:type="spellEnd"/>
+      <w:proofErr w:type="gramStart"/>
+      <w:r>
+        <w:rPr>
+          <w:rFonts w:ascii="Arial" w:eastAsia="Times New Roman" w:hAnsi="Arial" w:cs="Arial"/>
+          <w:color w:val="1F1F1F"/>
+          <w:sz w:val="28"/>
+          <w:szCs w:val="32"/>
+        </w:rPr>
+        <w:t>,…</w:t>
+      </w:r>
+      <w:proofErr w:type="gramEnd"/>
+      <w:r>
+        <w:rPr>
+          <w:rFonts w:ascii="Arial" w:eastAsia="Times New Roman" w:hAnsi="Arial" w:cs="Arial"/>
+          <w:color w:val="1F1F1F"/>
+          <w:sz w:val="28"/>
+          <w:szCs w:val="32"/>
+        </w:rPr>
+        <w:t>)</w:t>
+      </w:r>
+    </w:p>
+    <w:p>
+      <w:pPr>
+        <w:pStyle w:val="ListParagraph"/>
+        <w:numPr>
+          <w:ilvl w:val="0"/>
+          <w:numId w:val="13"/>
+        </w:numPr>
+        <w:spacing w:after="0" w:line="360" w:lineRule="atLeast"/>
+        <w:jc w:val="both"/>
+        <w:rPr>
+          <w:rFonts w:ascii="Arial" w:eastAsia="Times New Roman" w:hAnsi="Arial" w:cs="Arial"/>
+          <w:b/>
+          <w:color w:val="1F1F1F"/>
+          <w:sz w:val="28"/>
+          <w:szCs w:val="32"/>
+        </w:rPr>
+      </w:pPr>
+      <w:proofErr w:type="spellStart"/>
+      <w:r>
+        <w:rPr>
+          <w:rFonts w:ascii="Arial" w:eastAsia="Times New Roman" w:hAnsi="Arial" w:cs="Arial"/>
+          <w:color w:val="1F1F1F"/>
+          <w:sz w:val="28"/>
+          <w:szCs w:val="32"/>
+        </w:rPr>
+        <w:t>Thêm</w:t>
+      </w:r>
+      <w:proofErr w:type="spellEnd"/>
+      <w:r>
+        <w:rPr>
+          <w:rFonts w:ascii="Arial" w:eastAsia="Times New Roman" w:hAnsi="Arial" w:cs="Arial"/>
+          <w:color w:val="1F1F1F"/>
+          <w:sz w:val="28"/>
+          <w:szCs w:val="32"/>
+        </w:rPr>
+        <w:t xml:space="preserve">, </w:t>
+      </w:r>
+      <w:proofErr w:type="spellStart"/>
+      <w:r>
+        <w:rPr>
+          <w:rFonts w:ascii="Arial" w:eastAsia="Times New Roman" w:hAnsi="Arial" w:cs="Arial"/>
+          <w:color w:val="1F1F1F"/>
+          <w:sz w:val="28"/>
+          <w:szCs w:val="32"/>
+        </w:rPr>
+        <w:t>cập</w:t>
+      </w:r>
+      <w:proofErr w:type="spellEnd"/>
+      <w:r>
+        <w:rPr>
+          <w:rFonts w:ascii="Arial" w:eastAsia="Times New Roman" w:hAnsi="Arial" w:cs="Arial"/>
+          <w:color w:val="1F1F1F"/>
+          <w:sz w:val="28"/>
+          <w:szCs w:val="32"/>
+        </w:rPr>
+        <w:t xml:space="preserve"> </w:t>
+      </w:r>
+      <w:proofErr w:type="spellStart"/>
+      <w:r>
+        <w:rPr>
+          <w:rFonts w:ascii="Arial" w:eastAsia="Times New Roman" w:hAnsi="Arial" w:cs="Arial"/>
+          <w:color w:val="1F1F1F"/>
+          <w:sz w:val="28"/>
+          <w:szCs w:val="32"/>
+        </w:rPr>
+        <w:t>nhật</w:t>
+      </w:r>
+      <w:proofErr w:type="spellEnd"/>
+      <w:r>
+        <w:rPr>
+          <w:rFonts w:ascii="Arial" w:eastAsia="Times New Roman" w:hAnsi="Arial" w:cs="Arial"/>
+          <w:color w:val="1F1F1F"/>
+          <w:sz w:val="28"/>
+          <w:szCs w:val="32"/>
+        </w:rPr>
+        <w:t xml:space="preserve">, </w:t>
+      </w:r>
+      <w:proofErr w:type="spellStart"/>
+      <w:r>
+        <w:rPr>
+          <w:rFonts w:ascii="Arial" w:eastAsia="Times New Roman" w:hAnsi="Arial" w:cs="Arial"/>
+          <w:color w:val="1F1F1F"/>
+          <w:sz w:val="28"/>
+          <w:szCs w:val="32"/>
+        </w:rPr>
+        <w:t>xóa</w:t>
+      </w:r>
+      <w:proofErr w:type="spellEnd"/>
+      <w:r>
+        <w:rPr>
+          <w:rFonts w:ascii="Arial" w:eastAsia="Times New Roman" w:hAnsi="Arial" w:cs="Arial"/>
+          <w:color w:val="1F1F1F"/>
+          <w:sz w:val="28"/>
+          <w:szCs w:val="32"/>
+        </w:rPr>
+        <w:t xml:space="preserve"> </w:t>
+      </w:r>
+      <w:proofErr w:type="spellStart"/>
+      <w:r>
+        <w:rPr>
+          <w:rFonts w:ascii="Arial" w:eastAsia="Times New Roman" w:hAnsi="Arial" w:cs="Arial"/>
+          <w:color w:val="1F1F1F"/>
+          <w:sz w:val="28"/>
+          <w:szCs w:val="32"/>
+        </w:rPr>
+        <w:t>khách</w:t>
+      </w:r>
+      <w:proofErr w:type="spellEnd"/>
+      <w:r>
+        <w:rPr>
+          <w:rFonts w:ascii="Arial" w:eastAsia="Times New Roman" w:hAnsi="Arial" w:cs="Arial"/>
+          <w:color w:val="1F1F1F"/>
+          <w:sz w:val="28"/>
+          <w:szCs w:val="32"/>
+        </w:rPr>
+        <w:t xml:space="preserve"> </w:t>
+      </w:r>
+      <w:proofErr w:type="spellStart"/>
+      <w:r>
+        <w:rPr>
+          <w:rFonts w:ascii="Arial" w:eastAsia="Times New Roman" w:hAnsi="Arial" w:cs="Arial"/>
+          <w:color w:val="1F1F1F"/>
+          <w:sz w:val="28"/>
+          <w:szCs w:val="32"/>
+        </w:rPr>
+        <w:t>hàng</w:t>
+      </w:r>
+      <w:proofErr w:type="spellEnd"/>
+    </w:p>
+    <w:p>
+      <w:pPr>
+        <w:pStyle w:val="ListParagraph"/>
+        <w:numPr>
+          <w:ilvl w:val="0"/>
+          <w:numId w:val="13"/>
+        </w:numPr>
+        <w:spacing w:after="0" w:line="360" w:lineRule="atLeast"/>
+        <w:jc w:val="both"/>
+        <w:rPr>
+          <w:rFonts w:ascii="Arial" w:eastAsia="Times New Roman" w:hAnsi="Arial" w:cs="Arial"/>
+          <w:b/>
+          <w:color w:val="1F1F1F"/>
+          <w:sz w:val="28"/>
+          <w:szCs w:val="32"/>
+        </w:rPr>
+      </w:pPr>
+      <w:r>
+        <w:rPr>
+          <w:rFonts w:ascii="Arial" w:eastAsia="Times New Roman" w:hAnsi="Arial" w:cs="Arial"/>
+          <w:color w:val="1F1F1F"/>
+          <w:sz w:val="28"/>
+          <w:szCs w:val="32"/>
+        </w:rPr>
+        <w:t xml:space="preserve">Sao </w:t>
+      </w:r>
+      <w:proofErr w:type="spellStart"/>
+      <w:r>
+        <w:rPr>
+          <w:rFonts w:ascii="Arial" w:eastAsia="Times New Roman" w:hAnsi="Arial" w:cs="Arial"/>
+          <w:color w:val="1F1F1F"/>
+          <w:sz w:val="28"/>
+          <w:szCs w:val="32"/>
+        </w:rPr>
+        <w:t>lưu</w:t>
+      </w:r>
+      <w:proofErr w:type="spellEnd"/>
+      <w:r>
+        <w:rPr>
+          <w:rFonts w:ascii="Arial" w:eastAsia="Times New Roman" w:hAnsi="Arial" w:cs="Arial"/>
+          <w:color w:val="1F1F1F"/>
+          <w:sz w:val="28"/>
+          <w:szCs w:val="32"/>
+        </w:rPr>
+        <w:t xml:space="preserve"> </w:t>
+      </w:r>
+      <w:proofErr w:type="spellStart"/>
+      <w:r>
+        <w:rPr>
+          <w:rFonts w:ascii="Arial" w:eastAsia="Times New Roman" w:hAnsi="Arial" w:cs="Arial"/>
+          <w:color w:val="1F1F1F"/>
+          <w:sz w:val="28"/>
+          <w:szCs w:val="32"/>
+        </w:rPr>
+        <w:t>dữ</w:t>
+      </w:r>
+      <w:proofErr w:type="spellEnd"/>
+      <w:r>
+        <w:rPr>
+          <w:rFonts w:ascii="Arial" w:eastAsia="Times New Roman" w:hAnsi="Arial" w:cs="Arial"/>
+          <w:color w:val="1F1F1F"/>
+          <w:sz w:val="28"/>
+          <w:szCs w:val="32"/>
+        </w:rPr>
+        <w:t xml:space="preserve"> </w:t>
+      </w:r>
+      <w:proofErr w:type="spellStart"/>
+      <w:r>
+        <w:rPr>
+          <w:rFonts w:ascii="Arial" w:eastAsia="Times New Roman" w:hAnsi="Arial" w:cs="Arial"/>
+          <w:color w:val="1F1F1F"/>
+          <w:sz w:val="28"/>
+          <w:szCs w:val="32"/>
+        </w:rPr>
+        <w:t>liệu</w:t>
+      </w:r>
+      <w:proofErr w:type="spellEnd"/>
+    </w:p>
+    <w:p>
+      <w:pPr>
+        <w:pStyle w:val="ListParagraph"/>
+        <w:numPr>
+          <w:ilvl w:val="0"/>
+          <w:numId w:val="13"/>
+        </w:numPr>
+        <w:spacing w:after="0" w:line="360" w:lineRule="atLeast"/>
+        <w:jc w:val="both"/>
+        <w:rPr>
+          <w:rFonts w:ascii="Arial" w:eastAsia="Times New Roman" w:hAnsi="Arial" w:cs="Arial"/>
+          <w:b/>
+          <w:color w:val="1F1F1F"/>
+          <w:sz w:val="28"/>
+          <w:szCs w:val="32"/>
+        </w:rPr>
+      </w:pPr>
+      <w:proofErr w:type="spellStart"/>
+      <w:r>
+        <w:rPr>
+          <w:rFonts w:ascii="Arial" w:eastAsia="Times New Roman" w:hAnsi="Arial" w:cs="Arial"/>
+          <w:color w:val="1F1F1F"/>
+          <w:sz w:val="28"/>
+          <w:szCs w:val="32"/>
+        </w:rPr>
+        <w:t>Tìm</w:t>
+      </w:r>
+      <w:proofErr w:type="spellEnd"/>
+      <w:r>
+        <w:rPr>
+          <w:rFonts w:ascii="Arial" w:eastAsia="Times New Roman" w:hAnsi="Arial" w:cs="Arial"/>
+          <w:color w:val="1F1F1F"/>
+          <w:sz w:val="28"/>
+          <w:szCs w:val="32"/>
+        </w:rPr>
+        <w:t xml:space="preserve"> </w:t>
+      </w:r>
+      <w:proofErr w:type="spellStart"/>
+      <w:r>
+        <w:rPr>
+          <w:rFonts w:ascii="Arial" w:eastAsia="Times New Roman" w:hAnsi="Arial" w:cs="Arial"/>
+          <w:color w:val="1F1F1F"/>
+          <w:sz w:val="28"/>
+          <w:szCs w:val="32"/>
+        </w:rPr>
+        <w:t>kiếm</w:t>
+      </w:r>
+      <w:proofErr w:type="spellEnd"/>
+      <w:r>
+        <w:rPr>
+          <w:rFonts w:ascii="Arial" w:eastAsia="Times New Roman" w:hAnsi="Arial" w:cs="Arial"/>
+          <w:color w:val="1F1F1F"/>
+          <w:sz w:val="28"/>
+          <w:szCs w:val="32"/>
+        </w:rPr>
+        <w:t xml:space="preserve"> </w:t>
+      </w:r>
+      <w:proofErr w:type="spellStart"/>
+      <w:r>
+        <w:rPr>
+          <w:rFonts w:ascii="Arial" w:eastAsia="Times New Roman" w:hAnsi="Arial" w:cs="Arial"/>
+          <w:color w:val="1F1F1F"/>
+          <w:sz w:val="28"/>
+          <w:szCs w:val="32"/>
+        </w:rPr>
+        <w:t>khách</w:t>
+      </w:r>
+      <w:proofErr w:type="spellEnd"/>
+      <w:r>
+        <w:rPr>
+          <w:rFonts w:ascii="Arial" w:eastAsia="Times New Roman" w:hAnsi="Arial" w:cs="Arial"/>
+          <w:color w:val="1F1F1F"/>
+          <w:sz w:val="28"/>
+          <w:szCs w:val="32"/>
+        </w:rPr>
+        <w:t xml:space="preserve"> </w:t>
+      </w:r>
+      <w:proofErr w:type="spellStart"/>
+      <w:r>
+        <w:rPr>
+          <w:rFonts w:ascii="Arial" w:eastAsia="Times New Roman" w:hAnsi="Arial" w:cs="Arial"/>
+          <w:color w:val="1F1F1F"/>
+          <w:sz w:val="28"/>
+          <w:szCs w:val="32"/>
+        </w:rPr>
+        <w:t>hàng</w:t>
+      </w:r>
+      <w:proofErr w:type="spellEnd"/>
+    </w:p>
+    <w:p>
+      <w:pPr>
+        <w:pStyle w:val="ListParagraph"/>
+        <w:numPr>
+          <w:ilvl w:val="0"/>
+          <w:numId w:val="12"/>
+        </w:numPr>
+        <w:spacing w:after="0" w:line="360" w:lineRule="atLeast"/>
+        <w:jc w:val="both"/>
+        <w:rPr>
+          <w:rFonts w:ascii="Arial" w:eastAsia="Times New Roman" w:hAnsi="Arial" w:cs="Arial"/>
+          <w:b/>
+          <w:color w:val="1F1F1F"/>
+          <w:sz w:val="28"/>
+          <w:szCs w:val="32"/>
+        </w:rPr>
+      </w:pPr>
+      <w:proofErr w:type="spellStart"/>
+      <w:r>
+        <w:rPr>
+          <w:rFonts w:ascii="Arial" w:eastAsia="Times New Roman" w:hAnsi="Arial" w:cs="Arial"/>
+          <w:b/>
+          <w:color w:val="1F1F1F"/>
+          <w:sz w:val="28"/>
+          <w:szCs w:val="32"/>
+        </w:rPr>
+        <w:t>Quản</w:t>
+      </w:r>
+      <w:proofErr w:type="spellEnd"/>
+      <w:r>
+        <w:rPr>
+          <w:rFonts w:ascii="Arial" w:eastAsia="Times New Roman" w:hAnsi="Arial" w:cs="Arial"/>
+          <w:b/>
+          <w:color w:val="1F1F1F"/>
+          <w:sz w:val="28"/>
+          <w:szCs w:val="32"/>
+        </w:rPr>
+        <w:t xml:space="preserve"> </w:t>
+      </w:r>
+      <w:proofErr w:type="spellStart"/>
+      <w:r>
+        <w:rPr>
+          <w:rFonts w:ascii="Arial" w:eastAsia="Times New Roman" w:hAnsi="Arial" w:cs="Arial"/>
+          <w:b/>
+          <w:color w:val="1F1F1F"/>
+          <w:sz w:val="28"/>
+          <w:szCs w:val="32"/>
+        </w:rPr>
+        <w:t>lý</w:t>
+      </w:r>
+      <w:proofErr w:type="spellEnd"/>
+      <w:r>
+        <w:rPr>
+          <w:rFonts w:ascii="Arial" w:eastAsia="Times New Roman" w:hAnsi="Arial" w:cs="Arial"/>
+          <w:b/>
+          <w:color w:val="1F1F1F"/>
+          <w:sz w:val="28"/>
+          <w:szCs w:val="32"/>
+        </w:rPr>
+        <w:t xml:space="preserve"> bill:</w:t>
+      </w:r>
+    </w:p>
+    <w:p>
+      <w:pPr>
+        <w:pStyle w:val="ListParagraph"/>
+        <w:numPr>
+          <w:ilvl w:val="0"/>
+          <w:numId w:val="13"/>
+        </w:numPr>
+        <w:spacing w:after="0" w:line="360" w:lineRule="atLeast"/>
+        <w:jc w:val="both"/>
+        <w:rPr>
+          <w:rFonts w:ascii="Arial" w:eastAsia="Times New Roman" w:hAnsi="Arial" w:cs="Arial"/>
+          <w:color w:val="1F1F1F"/>
+          <w:sz w:val="28"/>
+          <w:szCs w:val="32"/>
+        </w:rPr>
+      </w:pPr>
+      <w:proofErr w:type="spellStart"/>
+      <w:r>
+        <w:rPr>
+          <w:rFonts w:ascii="Arial" w:eastAsia="Times New Roman" w:hAnsi="Arial" w:cs="Arial"/>
+          <w:color w:val="1F1F1F"/>
+          <w:sz w:val="28"/>
+          <w:szCs w:val="32"/>
+        </w:rPr>
+        <w:lastRenderedPageBreak/>
+        <w:t>Hiển</w:t>
+      </w:r>
+      <w:proofErr w:type="spellEnd"/>
+      <w:r>
+        <w:rPr>
+          <w:rFonts w:ascii="Arial" w:eastAsia="Times New Roman" w:hAnsi="Arial" w:cs="Arial"/>
+          <w:color w:val="1F1F1F"/>
+          <w:sz w:val="28"/>
+          <w:szCs w:val="32"/>
+        </w:rPr>
+        <w:t xml:space="preserve"> </w:t>
+      </w:r>
+      <w:proofErr w:type="spellStart"/>
+      <w:r>
+        <w:rPr>
+          <w:rFonts w:ascii="Arial" w:eastAsia="Times New Roman" w:hAnsi="Arial" w:cs="Arial"/>
+          <w:color w:val="1F1F1F"/>
+          <w:sz w:val="28"/>
+          <w:szCs w:val="32"/>
+        </w:rPr>
+        <w:t>thị</w:t>
+      </w:r>
+      <w:proofErr w:type="spellEnd"/>
+      <w:r>
+        <w:rPr>
+          <w:rFonts w:ascii="Arial" w:eastAsia="Times New Roman" w:hAnsi="Arial" w:cs="Arial"/>
+          <w:color w:val="1F1F1F"/>
+          <w:sz w:val="28"/>
+          <w:szCs w:val="32"/>
+        </w:rPr>
+        <w:t xml:space="preserve"> </w:t>
+      </w:r>
+      <w:proofErr w:type="spellStart"/>
+      <w:r>
+        <w:rPr>
+          <w:rFonts w:ascii="Arial" w:eastAsia="Times New Roman" w:hAnsi="Arial" w:cs="Arial"/>
+          <w:color w:val="1F1F1F"/>
+          <w:sz w:val="28"/>
+          <w:szCs w:val="32"/>
+        </w:rPr>
+        <w:t>danh</w:t>
+      </w:r>
+      <w:proofErr w:type="spellEnd"/>
+      <w:r>
+        <w:rPr>
+          <w:rFonts w:ascii="Arial" w:eastAsia="Times New Roman" w:hAnsi="Arial" w:cs="Arial"/>
+          <w:color w:val="1F1F1F"/>
+          <w:sz w:val="28"/>
+          <w:szCs w:val="32"/>
+        </w:rPr>
+        <w:t xml:space="preserve"> </w:t>
+      </w:r>
+      <w:proofErr w:type="spellStart"/>
+      <w:r>
+        <w:rPr>
+          <w:rFonts w:ascii="Arial" w:eastAsia="Times New Roman" w:hAnsi="Arial" w:cs="Arial"/>
+          <w:color w:val="1F1F1F"/>
+          <w:sz w:val="28"/>
+          <w:szCs w:val="32"/>
+        </w:rPr>
+        <w:t>sách</w:t>
+      </w:r>
+      <w:proofErr w:type="spellEnd"/>
+      <w:r>
+        <w:rPr>
+          <w:rFonts w:ascii="Arial" w:eastAsia="Times New Roman" w:hAnsi="Arial" w:cs="Arial"/>
+          <w:color w:val="1F1F1F"/>
+          <w:sz w:val="28"/>
+          <w:szCs w:val="32"/>
+        </w:rPr>
+        <w:t xml:space="preserve"> bill</w:t>
+      </w:r>
+    </w:p>
+    <w:p>
+      <w:pPr>
+        <w:pStyle w:val="ListParagraph"/>
+        <w:numPr>
+          <w:ilvl w:val="0"/>
+          <w:numId w:val="13"/>
+        </w:numPr>
+        <w:spacing w:after="0" w:line="360" w:lineRule="atLeast"/>
+        <w:jc w:val="both"/>
+        <w:rPr>
+          <w:rFonts w:ascii="Arial" w:eastAsia="Times New Roman" w:hAnsi="Arial" w:cs="Arial"/>
+          <w:color w:val="1F1F1F"/>
+          <w:sz w:val="28"/>
+          <w:szCs w:val="32"/>
+        </w:rPr>
+      </w:pPr>
+      <w:proofErr w:type="spellStart"/>
+      <w:r>
+        <w:rPr>
+          <w:rFonts w:ascii="Arial" w:eastAsia="Times New Roman" w:hAnsi="Arial" w:cs="Arial"/>
+          <w:color w:val="1F1F1F"/>
+          <w:sz w:val="28"/>
+          <w:szCs w:val="32"/>
+        </w:rPr>
+        <w:t>Sắp</w:t>
+      </w:r>
+      <w:proofErr w:type="spellEnd"/>
+      <w:r>
+        <w:rPr>
+          <w:rFonts w:ascii="Arial" w:eastAsia="Times New Roman" w:hAnsi="Arial" w:cs="Arial"/>
+          <w:color w:val="1F1F1F"/>
+          <w:sz w:val="28"/>
+          <w:szCs w:val="32"/>
+        </w:rPr>
+        <w:t xml:space="preserve"> </w:t>
+      </w:r>
+      <w:proofErr w:type="spellStart"/>
+      <w:r>
+        <w:rPr>
+          <w:rFonts w:ascii="Arial" w:eastAsia="Times New Roman" w:hAnsi="Arial" w:cs="Arial"/>
+          <w:color w:val="1F1F1F"/>
+          <w:sz w:val="28"/>
+          <w:szCs w:val="32"/>
+        </w:rPr>
+        <w:t>xếp</w:t>
+      </w:r>
+      <w:proofErr w:type="spellEnd"/>
+      <w:r>
+        <w:rPr>
+          <w:rFonts w:ascii="Arial" w:eastAsia="Times New Roman" w:hAnsi="Arial" w:cs="Arial"/>
+          <w:color w:val="1F1F1F"/>
+          <w:sz w:val="28"/>
+          <w:szCs w:val="32"/>
+        </w:rPr>
+        <w:t xml:space="preserve"> </w:t>
+      </w:r>
+      <w:proofErr w:type="spellStart"/>
+      <w:r>
+        <w:rPr>
+          <w:rFonts w:ascii="Arial" w:eastAsia="Times New Roman" w:hAnsi="Arial" w:cs="Arial"/>
+          <w:color w:val="1F1F1F"/>
+          <w:sz w:val="28"/>
+          <w:szCs w:val="32"/>
+        </w:rPr>
+        <w:t>danh</w:t>
+      </w:r>
+      <w:proofErr w:type="spellEnd"/>
+      <w:r>
+        <w:rPr>
+          <w:rFonts w:ascii="Arial" w:eastAsia="Times New Roman" w:hAnsi="Arial" w:cs="Arial"/>
+          <w:color w:val="1F1F1F"/>
+          <w:sz w:val="28"/>
+          <w:szCs w:val="32"/>
+        </w:rPr>
+        <w:t xml:space="preserve"> </w:t>
+      </w:r>
+      <w:proofErr w:type="spellStart"/>
+      <w:r>
+        <w:rPr>
+          <w:rFonts w:ascii="Arial" w:eastAsia="Times New Roman" w:hAnsi="Arial" w:cs="Arial"/>
+          <w:color w:val="1F1F1F"/>
+          <w:sz w:val="28"/>
+          <w:szCs w:val="32"/>
+        </w:rPr>
+        <w:t>sách</w:t>
+      </w:r>
+      <w:proofErr w:type="spellEnd"/>
+      <w:r>
+        <w:rPr>
+          <w:rFonts w:ascii="Arial" w:eastAsia="Times New Roman" w:hAnsi="Arial" w:cs="Arial"/>
+          <w:color w:val="1F1F1F"/>
+          <w:sz w:val="28"/>
+          <w:szCs w:val="32"/>
+        </w:rPr>
+        <w:t xml:space="preserve"> bill (</w:t>
+      </w:r>
+      <w:proofErr w:type="spellStart"/>
+      <w:r>
+        <w:rPr>
+          <w:rFonts w:ascii="Arial" w:eastAsia="Times New Roman" w:hAnsi="Arial" w:cs="Arial"/>
+          <w:color w:val="1F1F1F"/>
+          <w:sz w:val="28"/>
+          <w:szCs w:val="32"/>
+        </w:rPr>
+        <w:t>theo</w:t>
+      </w:r>
+      <w:proofErr w:type="spellEnd"/>
+      <w:r>
+        <w:rPr>
+          <w:rFonts w:ascii="Arial" w:eastAsia="Times New Roman" w:hAnsi="Arial" w:cs="Arial"/>
+          <w:color w:val="1F1F1F"/>
+          <w:sz w:val="28"/>
+          <w:szCs w:val="32"/>
+        </w:rPr>
+        <w:t xml:space="preserve"> </w:t>
+      </w:r>
+      <w:proofErr w:type="spellStart"/>
+      <w:r>
+        <w:rPr>
+          <w:rFonts w:ascii="Arial" w:eastAsia="Times New Roman" w:hAnsi="Arial" w:cs="Arial"/>
+          <w:color w:val="1F1F1F"/>
+          <w:sz w:val="28"/>
+          <w:szCs w:val="32"/>
+        </w:rPr>
+        <w:t>thời</w:t>
+      </w:r>
+      <w:proofErr w:type="spellEnd"/>
+      <w:r>
+        <w:rPr>
+          <w:rFonts w:ascii="Arial" w:eastAsia="Times New Roman" w:hAnsi="Arial" w:cs="Arial"/>
+          <w:color w:val="1F1F1F"/>
+          <w:sz w:val="28"/>
+          <w:szCs w:val="32"/>
+        </w:rPr>
+        <w:t xml:space="preserve"> </w:t>
+      </w:r>
+      <w:proofErr w:type="spellStart"/>
+      <w:r>
+        <w:rPr>
+          <w:rFonts w:ascii="Arial" w:eastAsia="Times New Roman" w:hAnsi="Arial" w:cs="Arial"/>
+          <w:color w:val="1F1F1F"/>
+          <w:sz w:val="28"/>
+          <w:szCs w:val="32"/>
+        </w:rPr>
+        <w:t>gian</w:t>
+      </w:r>
+      <w:proofErr w:type="spellEnd"/>
+      <w:r>
+        <w:rPr>
+          <w:rFonts w:ascii="Arial" w:eastAsia="Times New Roman" w:hAnsi="Arial" w:cs="Arial"/>
+          <w:color w:val="1F1F1F"/>
+          <w:sz w:val="28"/>
+          <w:szCs w:val="32"/>
+        </w:rPr>
+        <w:t xml:space="preserve">, </w:t>
+      </w:r>
+      <w:proofErr w:type="spellStart"/>
+      <w:r>
+        <w:rPr>
+          <w:rFonts w:ascii="Arial" w:eastAsia="Times New Roman" w:hAnsi="Arial" w:cs="Arial"/>
+          <w:color w:val="1F1F1F"/>
+          <w:sz w:val="28"/>
+          <w:szCs w:val="32"/>
+        </w:rPr>
+        <w:t>theo</w:t>
+      </w:r>
+      <w:proofErr w:type="spellEnd"/>
+      <w:r>
+        <w:rPr>
+          <w:rFonts w:ascii="Arial" w:eastAsia="Times New Roman" w:hAnsi="Arial" w:cs="Arial"/>
+          <w:color w:val="1F1F1F"/>
+          <w:sz w:val="28"/>
+          <w:szCs w:val="32"/>
+        </w:rPr>
+        <w:t xml:space="preserve"> </w:t>
+      </w:r>
+      <w:proofErr w:type="spellStart"/>
+      <w:r>
+        <w:rPr>
+          <w:rFonts w:ascii="Arial" w:eastAsia="Times New Roman" w:hAnsi="Arial" w:cs="Arial"/>
+          <w:color w:val="1F1F1F"/>
+          <w:sz w:val="28"/>
+          <w:szCs w:val="32"/>
+        </w:rPr>
+        <w:t>số</w:t>
+      </w:r>
+      <w:proofErr w:type="spellEnd"/>
+      <w:r>
+        <w:rPr>
+          <w:rFonts w:ascii="Arial" w:eastAsia="Times New Roman" w:hAnsi="Arial" w:cs="Arial"/>
+          <w:color w:val="1F1F1F"/>
+          <w:sz w:val="28"/>
+          <w:szCs w:val="32"/>
+        </w:rPr>
+        <w:t xml:space="preserve"> </w:t>
+      </w:r>
+      <w:proofErr w:type="spellStart"/>
+      <w:r>
+        <w:rPr>
+          <w:rFonts w:ascii="Arial" w:eastAsia="Times New Roman" w:hAnsi="Arial" w:cs="Arial"/>
+          <w:color w:val="1F1F1F"/>
+          <w:sz w:val="28"/>
+          <w:szCs w:val="32"/>
+        </w:rPr>
+        <w:t>giờ</w:t>
+      </w:r>
+      <w:proofErr w:type="spellEnd"/>
+      <w:r>
+        <w:rPr>
+          <w:rFonts w:ascii="Arial" w:eastAsia="Times New Roman" w:hAnsi="Arial" w:cs="Arial"/>
+          <w:color w:val="1F1F1F"/>
+          <w:sz w:val="28"/>
+          <w:szCs w:val="32"/>
+        </w:rPr>
+        <w:t xml:space="preserve"> </w:t>
+      </w:r>
+      <w:proofErr w:type="spellStart"/>
+      <w:r>
+        <w:rPr>
+          <w:rFonts w:ascii="Arial" w:eastAsia="Times New Roman" w:hAnsi="Arial" w:cs="Arial"/>
+          <w:color w:val="1F1F1F"/>
+          <w:sz w:val="28"/>
+          <w:szCs w:val="32"/>
+        </w:rPr>
+        <w:t>chơi</w:t>
+      </w:r>
+      <w:proofErr w:type="spellEnd"/>
+      <w:r>
+        <w:rPr>
+          <w:rFonts w:ascii="Arial" w:eastAsia="Times New Roman" w:hAnsi="Arial" w:cs="Arial"/>
+          <w:color w:val="1F1F1F"/>
+          <w:sz w:val="28"/>
+          <w:szCs w:val="32"/>
+        </w:rPr>
+        <w:t xml:space="preserve">, </w:t>
+      </w:r>
+      <w:proofErr w:type="spellStart"/>
+      <w:r>
+        <w:rPr>
+          <w:rFonts w:ascii="Arial" w:eastAsia="Times New Roman" w:hAnsi="Arial" w:cs="Arial"/>
+          <w:color w:val="1F1F1F"/>
+          <w:sz w:val="28"/>
+          <w:szCs w:val="32"/>
+        </w:rPr>
+        <w:t>theo</w:t>
+      </w:r>
+      <w:proofErr w:type="spellEnd"/>
+      <w:r>
+        <w:rPr>
+          <w:rFonts w:ascii="Arial" w:eastAsia="Times New Roman" w:hAnsi="Arial" w:cs="Arial"/>
+          <w:color w:val="1F1F1F"/>
+          <w:sz w:val="28"/>
+          <w:szCs w:val="32"/>
+        </w:rPr>
+        <w:t xml:space="preserve"> </w:t>
+      </w:r>
+      <w:proofErr w:type="spellStart"/>
+      <w:r>
+        <w:rPr>
+          <w:rFonts w:ascii="Arial" w:eastAsia="Times New Roman" w:hAnsi="Arial" w:cs="Arial"/>
+          <w:color w:val="1F1F1F"/>
+          <w:sz w:val="28"/>
+          <w:szCs w:val="32"/>
+        </w:rPr>
+        <w:t>tổng</w:t>
+      </w:r>
+      <w:proofErr w:type="spellEnd"/>
+      <w:r>
+        <w:rPr>
+          <w:rFonts w:ascii="Arial" w:eastAsia="Times New Roman" w:hAnsi="Arial" w:cs="Arial"/>
+          <w:color w:val="1F1F1F"/>
+          <w:sz w:val="28"/>
+          <w:szCs w:val="32"/>
+        </w:rPr>
+        <w:t xml:space="preserve"> </w:t>
+      </w:r>
+      <w:proofErr w:type="spellStart"/>
+      <w:r>
+        <w:rPr>
+          <w:rFonts w:ascii="Arial" w:eastAsia="Times New Roman" w:hAnsi="Arial" w:cs="Arial"/>
+          <w:color w:val="1F1F1F"/>
+          <w:sz w:val="28"/>
+          <w:szCs w:val="32"/>
+        </w:rPr>
+        <w:t>tiền</w:t>
+      </w:r>
+      <w:proofErr w:type="spellEnd"/>
+      <w:proofErr w:type="gramStart"/>
+      <w:r>
+        <w:rPr>
+          <w:rFonts w:ascii="Arial" w:eastAsia="Times New Roman" w:hAnsi="Arial" w:cs="Arial"/>
+          <w:color w:val="1F1F1F"/>
+          <w:sz w:val="28"/>
+          <w:szCs w:val="32"/>
+        </w:rPr>
+        <w:t>,…</w:t>
+      </w:r>
+      <w:proofErr w:type="gramEnd"/>
+      <w:r>
+        <w:rPr>
+          <w:rFonts w:ascii="Arial" w:eastAsia="Times New Roman" w:hAnsi="Arial" w:cs="Arial"/>
+          <w:color w:val="1F1F1F"/>
+          <w:sz w:val="28"/>
+          <w:szCs w:val="32"/>
+        </w:rPr>
+        <w:t>)</w:t>
+      </w:r>
+    </w:p>
+    <w:p>
+      <w:pPr>
+        <w:pStyle w:val="ListParagraph"/>
+        <w:numPr>
+          <w:ilvl w:val="0"/>
+          <w:numId w:val="13"/>
+        </w:numPr>
+        <w:spacing w:after="0" w:line="360" w:lineRule="atLeast"/>
+        <w:jc w:val="both"/>
+        <w:rPr>
+          <w:rFonts w:ascii="Arial" w:eastAsia="Times New Roman" w:hAnsi="Arial" w:cs="Arial"/>
+          <w:color w:val="1F1F1F"/>
+          <w:sz w:val="28"/>
+          <w:szCs w:val="32"/>
+        </w:rPr>
+      </w:pPr>
+      <w:proofErr w:type="spellStart"/>
+      <w:r>
+        <w:rPr>
+          <w:rFonts w:ascii="Arial" w:eastAsia="Times New Roman" w:hAnsi="Arial" w:cs="Arial"/>
+          <w:color w:val="1F1F1F"/>
+          <w:sz w:val="28"/>
+          <w:szCs w:val="32"/>
+        </w:rPr>
+        <w:t>Thêm</w:t>
+      </w:r>
+      <w:proofErr w:type="spellEnd"/>
+      <w:r>
+        <w:rPr>
+          <w:rFonts w:ascii="Arial" w:eastAsia="Times New Roman" w:hAnsi="Arial" w:cs="Arial"/>
+          <w:color w:val="1F1F1F"/>
+          <w:sz w:val="28"/>
+          <w:szCs w:val="32"/>
+        </w:rPr>
+        <w:t xml:space="preserve">, </w:t>
+      </w:r>
+      <w:proofErr w:type="spellStart"/>
+      <w:r>
+        <w:rPr>
+          <w:rFonts w:ascii="Arial" w:eastAsia="Times New Roman" w:hAnsi="Arial" w:cs="Arial"/>
+          <w:color w:val="1F1F1F"/>
+          <w:sz w:val="28"/>
+          <w:szCs w:val="32"/>
+        </w:rPr>
+        <w:t>cập</w:t>
+      </w:r>
+      <w:proofErr w:type="spellEnd"/>
+      <w:r>
+        <w:rPr>
+          <w:rFonts w:ascii="Arial" w:eastAsia="Times New Roman" w:hAnsi="Arial" w:cs="Arial"/>
+          <w:color w:val="1F1F1F"/>
+          <w:sz w:val="28"/>
+          <w:szCs w:val="32"/>
+        </w:rPr>
+        <w:t xml:space="preserve"> </w:t>
+      </w:r>
+      <w:proofErr w:type="spellStart"/>
+      <w:r>
+        <w:rPr>
+          <w:rFonts w:ascii="Arial" w:eastAsia="Times New Roman" w:hAnsi="Arial" w:cs="Arial"/>
+          <w:color w:val="1F1F1F"/>
+          <w:sz w:val="28"/>
+          <w:szCs w:val="32"/>
+        </w:rPr>
+        <w:t>nhật</w:t>
+      </w:r>
+      <w:proofErr w:type="spellEnd"/>
+      <w:r>
+        <w:rPr>
+          <w:rFonts w:ascii="Arial" w:eastAsia="Times New Roman" w:hAnsi="Arial" w:cs="Arial"/>
+          <w:color w:val="1F1F1F"/>
+          <w:sz w:val="28"/>
+          <w:szCs w:val="32"/>
+        </w:rPr>
+        <w:t xml:space="preserve">, </w:t>
+      </w:r>
+      <w:proofErr w:type="spellStart"/>
+      <w:r>
+        <w:rPr>
+          <w:rFonts w:ascii="Arial" w:eastAsia="Times New Roman" w:hAnsi="Arial" w:cs="Arial"/>
+          <w:color w:val="1F1F1F"/>
+          <w:sz w:val="28"/>
+          <w:szCs w:val="32"/>
+        </w:rPr>
+        <w:t>hủy</w:t>
+      </w:r>
+      <w:proofErr w:type="spellEnd"/>
+      <w:r>
+        <w:rPr>
+          <w:rFonts w:ascii="Arial" w:eastAsia="Times New Roman" w:hAnsi="Arial" w:cs="Arial"/>
+          <w:color w:val="1F1F1F"/>
+          <w:sz w:val="28"/>
+          <w:szCs w:val="32"/>
+        </w:rPr>
+        <w:t xml:space="preserve"> bill</w:t>
+      </w:r>
+    </w:p>
+    <w:p>
+      <w:pPr>
+        <w:pStyle w:val="ListParagraph"/>
+        <w:numPr>
+          <w:ilvl w:val="0"/>
+          <w:numId w:val="13"/>
+        </w:numPr>
+        <w:spacing w:after="0" w:line="360" w:lineRule="atLeast"/>
+        <w:jc w:val="both"/>
+        <w:rPr>
+          <w:rFonts w:ascii="Arial" w:eastAsia="Times New Roman" w:hAnsi="Arial" w:cs="Arial"/>
+          <w:color w:val="1F1F1F"/>
+          <w:sz w:val="28"/>
+          <w:szCs w:val="32"/>
+        </w:rPr>
+      </w:pPr>
+      <w:proofErr w:type="spellStart"/>
+      <w:r>
+        <w:rPr>
+          <w:rFonts w:ascii="Arial" w:eastAsia="Times New Roman" w:hAnsi="Arial" w:cs="Arial"/>
+          <w:color w:val="1F1F1F"/>
+          <w:sz w:val="28"/>
+          <w:szCs w:val="32"/>
+        </w:rPr>
+        <w:t>Tìm</w:t>
+      </w:r>
+      <w:proofErr w:type="spellEnd"/>
+      <w:r>
+        <w:rPr>
+          <w:rFonts w:ascii="Arial" w:eastAsia="Times New Roman" w:hAnsi="Arial" w:cs="Arial"/>
+          <w:color w:val="1F1F1F"/>
+          <w:sz w:val="28"/>
+          <w:szCs w:val="32"/>
+        </w:rPr>
+        <w:t xml:space="preserve"> </w:t>
+      </w:r>
+      <w:proofErr w:type="spellStart"/>
+      <w:r>
+        <w:rPr>
+          <w:rFonts w:ascii="Arial" w:eastAsia="Times New Roman" w:hAnsi="Arial" w:cs="Arial"/>
+          <w:color w:val="1F1F1F"/>
+          <w:sz w:val="28"/>
+          <w:szCs w:val="32"/>
+        </w:rPr>
+        <w:t>kiếm</w:t>
+      </w:r>
+      <w:proofErr w:type="spellEnd"/>
+      <w:r>
+        <w:rPr>
+          <w:rFonts w:ascii="Arial" w:eastAsia="Times New Roman" w:hAnsi="Arial" w:cs="Arial"/>
+          <w:color w:val="1F1F1F"/>
+          <w:sz w:val="28"/>
+          <w:szCs w:val="32"/>
+        </w:rPr>
+        <w:t xml:space="preserve"> bill</w:t>
+      </w:r>
+    </w:p>
+    <w:p>
+      <w:pPr>
+        <w:pStyle w:val="ListParagraph"/>
+        <w:numPr>
+          <w:ilvl w:val="0"/>
+          <w:numId w:val="13"/>
+        </w:numPr>
+        <w:spacing w:after="0" w:line="360" w:lineRule="atLeast"/>
+        <w:jc w:val="both"/>
+        <w:rPr>
+          <w:rFonts w:ascii="Arial" w:eastAsia="Times New Roman" w:hAnsi="Arial" w:cs="Arial"/>
+          <w:color w:val="1F1F1F"/>
+          <w:sz w:val="28"/>
+          <w:szCs w:val="32"/>
+        </w:rPr>
+      </w:pPr>
+      <w:r>
+        <w:rPr>
+          <w:rFonts w:ascii="Arial" w:eastAsia="Times New Roman" w:hAnsi="Arial" w:cs="Arial"/>
+          <w:color w:val="1F1F1F"/>
+          <w:sz w:val="28"/>
+          <w:szCs w:val="32"/>
+        </w:rPr>
+        <w:t xml:space="preserve">Sao </w:t>
+      </w:r>
+      <w:proofErr w:type="spellStart"/>
+      <w:r>
+        <w:rPr>
+          <w:rFonts w:ascii="Arial" w:eastAsia="Times New Roman" w:hAnsi="Arial" w:cs="Arial"/>
+          <w:color w:val="1F1F1F"/>
+          <w:sz w:val="28"/>
+          <w:szCs w:val="32"/>
+        </w:rPr>
+        <w:t>lưu</w:t>
+      </w:r>
+      <w:proofErr w:type="spellEnd"/>
+      <w:r>
+        <w:rPr>
+          <w:rFonts w:ascii="Arial" w:eastAsia="Times New Roman" w:hAnsi="Arial" w:cs="Arial"/>
+          <w:color w:val="1F1F1F"/>
+          <w:sz w:val="28"/>
+          <w:szCs w:val="32"/>
+        </w:rPr>
+        <w:t xml:space="preserve"> bill</w:t>
+      </w:r>
+    </w:p>
+    <w:p>
+      <w:pPr>
+        <w:spacing w:after="0" w:line="360" w:lineRule="atLeast"/>
+        <w:ind w:left="360"/>
+        <w:jc w:val="both"/>
+        <w:rPr>
+          <w:rFonts w:ascii="Arial" w:eastAsia="Times New Roman" w:hAnsi="Arial" w:cs="Arial"/>
+          <w:b/>
+          <w:color w:val="1F1F1F"/>
+          <w:sz w:val="28"/>
+          <w:szCs w:val="32"/>
+        </w:rPr>
+      </w:pPr>
+    </w:p>
+    <w:p>
+      <w:pPr>
+        <w:spacing w:after="0" w:line="360" w:lineRule="atLeast"/>
+        <w:ind w:left="360"/>
+        <w:jc w:val="both"/>
+        <w:rPr>
+          <w:rFonts w:ascii="Arial" w:eastAsia="Times New Roman" w:hAnsi="Arial" w:cs="Arial"/>
+          <w:b/>
+          <w:color w:val="1F1F1F"/>
+          <w:sz w:val="28"/>
+          <w:szCs w:val="32"/>
+        </w:rPr>
+      </w:pPr>
+    </w:p>
+    <w:p>
+      <w:pPr>
+        <w:spacing w:after="0" w:line="360" w:lineRule="atLeast"/>
+        <w:ind w:left="360"/>
+        <w:jc w:val="both"/>
+        <w:rPr>
+          <w:rFonts w:ascii="Arial" w:eastAsia="Times New Roman" w:hAnsi="Arial" w:cs="Arial"/>
+          <w:b/>
+          <w:color w:val="1F1F1F"/>
+          <w:sz w:val="28"/>
+          <w:szCs w:val="32"/>
+        </w:rPr>
+      </w:pPr>
+      <w:bookmarkStart w:id="0" w:name="_GoBack"/>
+      <w:bookmarkEnd w:id="0"/>
     </w:p>
     <w:p>
       <w:pPr>
@@ -9408,6 +12871,12 @@
                                 <w:sz w:val="28"/>
                               </w:rPr>
                             </w:pPr>
+                            <w:r>
+                              <w:rPr>
+                                <w:sz w:val="28"/>
+                              </w:rPr>
+                              <w:t>Salary</w:t>
+                            </w:r>
                           </w:p>
                         </w:txbxContent>
                       </wps:txbx>
@@ -9444,6 +12913,12 @@
                           <w:sz w:val="28"/>
                         </w:rPr>
                       </w:pPr>
+                      <w:r>
+                        <w:rPr>
+                          <w:sz w:val="28"/>
+                        </w:rPr>
+                        <w:t>Salary</w:t>
+                      </w:r>
                     </w:p>
                   </w:txbxContent>
                 </v:textbox>
@@ -10126,8 +13601,6 @@
           <w:szCs w:val="32"/>
         </w:rPr>
       </w:pPr>
-      <w:bookmarkStart w:id="0" w:name="_GoBack"/>
-      <w:bookmarkEnd w:id="0"/>
       <w:r>
         <w:rPr>
           <w:noProof/>
@@ -10276,7 +13749,7 @@
         <mc:AlternateContent>
           <mc:Choice Requires="wps">
             <w:drawing>
-              <wp:anchor distT="0" distB="0" distL="114300" distR="114300" simplePos="0" relativeHeight="251671552" behindDoc="0" locked="0" layoutInCell="1" allowOverlap="1" wp14:anchorId="5EA57D8C" wp14:editId="0DCE5DFF">
+              <wp:anchor distT="0" distB="0" distL="114300" distR="114300" simplePos="0" relativeHeight="251671552" behindDoc="0" locked="0" layoutInCell="1" allowOverlap="1" wp14:anchorId="7F8B5B10" wp14:editId="20316D4D">
                 <wp:simplePos x="0" y="0"/>
                 <wp:positionH relativeFrom="margin">
                   <wp:posOffset>609600</wp:posOffset>
@@ -10354,7 +13827,7 @@
           </mc:Choice>
           <mc:Fallback>
             <w:pict>
-              <v:rect w14:anchorId="5EA57D8C" id="Rectangle 2" o:spid="_x0000_s1033" style="position:absolute;left:0;text-align:left;margin-left:48pt;margin-top:8.6pt;width:74.5pt;height:24.5pt;z-index:251671552;visibility:visible;mso-wrap-style:square;mso-width-percent:0;mso-height-percent:0;mso-wrap-distance-left:9pt;mso-wrap-distance-top:0;mso-wrap-distance-right:9pt;mso-wrap-distance-bottom:0;mso-position-horizontal:absolute;mso-position-horizontal-relative:margin;mso-position-vertical:absolute;mso-position-vertical-relative:text;mso-width-percent:0;mso-height-percent:0;mso-width-relative:margin;mso-height-relative:margin;v-text-anchor:middle" o:gfxdata="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" fillcolor="#f3a875 [2165]" strokecolor="#ed7d31 [3205]" strokeweight=".5pt">
+              <v:rect w14:anchorId="7F8B5B10" id="Rectangle 2" o:spid="_x0000_s1033" style="position:absolute;left:0;text-align:left;margin-left:48pt;margin-top:8.6pt;width:74.5pt;height:24.5pt;z-index:251671552;visibility:visible;mso-wrap-style:square;mso-width-percent:0;mso-height-percent:0;mso-wrap-distance-left:9pt;mso-wrap-distance-top:0;mso-wrap-distance-right:9pt;mso-wrap-distance-bottom:0;mso-position-horizontal:absolute;mso-position-horizontal-relative:margin;mso-position-vertical:absolute;mso-position-vertical-relative:text;mso-width-percent:0;mso-height-percent:0;mso-width-relative:margin;mso-height-relative:margin;v-text-anchor:middle" o:gfxdata="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" fillcolor="#f3a875 [2165]" strokecolor="#ed7d31 [3205]" strokeweight=".5pt">
                 <v:fill color2="#f09558 [2613]" rotate="t" colors="0 #f7bda4;.5 #f5b195;1 #f8a581" focus="100%" type="gradient">
                   <o:fill v:ext="view" type="gradientUnscaled"/>
                 </v:fill>
@@ -10396,6 +13869,95 @@
 <file path=word/numbering.xml><?xml version="1.0" encoding="utf-8"?>
 <w:numbering xmlns:wpc="http://schemas.microsoft.com/office/word/2010/wordprocessingCanvas" xmlns:mc="http://schemas.openxmlformats.org/markup-compatibility/2006" xmlns:o="urn:schemas-microsoft-com:office:office" xmlns:r="http://schemas.openxmlformats.org/officeDocument/2006/relationships" xmlns:m="http://schemas.openxmlformats.org/officeDocument/2006/math" xmlns:v="urn:schemas-microsoft-com:vml" xmlns:wp14="http://schemas.microsoft.com/office/word/2010/wordprocessingDrawing" xmlns:wp="http://schemas.openxmlformats.org/drawingml/2006/wordprocessingDrawing" xmlns:w10="urn:schemas-microsoft-com:office:word" xmlns:w="http://schemas.openxmlformats.org/wordprocessingml/2006/main" xmlns:w14="http://schemas.microsoft.com/office/word/2010/wordml" xmlns:w15="http://schemas.microsoft.com/office/word/2012/wordml" xmlns:wpg="http://schemas.microsoft.com/office/word/2010/wordprocessingGroup" xmlns:wpi="http://schemas.microsoft.com/office/word/2010/wordprocessingInk" xmlns:wne="http://schemas.microsoft.com/office/word/2006/wordml" xmlns:wps="http://schemas.microsoft.com/office/word/2010/wordprocessingShape" mc:Ignorable="w14 w15 wp14">
   <w:abstractNum w:abstractNumId="0">
+    <w:nsid w:val="01FC55ED"/>
+    <w:multiLevelType w:val="hybridMultilevel"/>
+    <w:tmpl w:val="71B6C794"/>
+    <w:lvl w:ilvl="0" w:tplc="04090019">
+      <w:start w:val="1"/>
+      <w:numFmt w:val="lowerLetter"/>
+      <w:lvlText w:val="%1."/>
+      <w:lvlJc w:val="left"/>
+      <w:pPr>
+        <w:ind w:left="720" w:hanging="360"/>
+      </w:pPr>
+      <w:rPr>
+        <w:rFonts w:hint="default"/>
+      </w:rPr>
+    </w:lvl>
+    <w:lvl w:ilvl="1" w:tplc="04090019" w:tentative="1">
+      <w:start w:val="1"/>
+      <w:numFmt w:val="lowerLetter"/>
+      <w:lvlText w:val="%2."/>
+      <w:lvlJc w:val="left"/>
+      <w:pPr>
+        <w:ind w:left="1440" w:hanging="360"/>
+      </w:pPr>
+    </w:lvl>
+    <w:lvl w:ilvl="2" w:tplc="0409001B" w:tentative="1">
+      <w:start w:val="1"/>
+      <w:numFmt w:val="lowerRoman"/>
+      <w:lvlText w:val="%3."/>
+      <w:lvlJc w:val="right"/>
+      <w:pPr>
+        <w:ind w:left="2160" w:hanging="180"/>
+      </w:pPr>
+    </w:lvl>
+    <w:lvl w:ilvl="3" w:tplc="0409000F" w:tentative="1">
+      <w:start w:val="1"/>
+      <w:numFmt w:val="decimal"/>
+      <w:lvlText w:val="%4."/>
+      <w:lvlJc w:val="left"/>
+      <w:pPr>
+        <w:ind w:left="2880" w:hanging="360"/>
+      </w:pPr>
+    </w:lvl>
+    <w:lvl w:ilvl="4" w:tplc="04090019" w:tentative="1">
+      <w:start w:val="1"/>
+      <w:numFmt w:val="lowerLetter"/>
+      <w:lvlText w:val="%5."/>
+      <w:lvlJc w:val="left"/>
+      <w:pPr>
+        <w:ind w:left="3600" w:hanging="360"/>
+      </w:pPr>
+    </w:lvl>
+    <w:lvl w:ilvl="5" w:tplc="0409001B" w:tentative="1">
+      <w:start w:val="1"/>
+      <w:numFmt w:val="lowerRoman"/>
+      <w:lvlText w:val="%6."/>
+      <w:lvlJc w:val="right"/>
+      <w:pPr>
+        <w:ind w:left="4320" w:hanging="180"/>
+      </w:pPr>
+    </w:lvl>
+    <w:lvl w:ilvl="6" w:tplc="0409000F" w:tentative="1">
+      <w:start w:val="1"/>
+      <w:numFmt w:val="decimal"/>
+      <w:lvlText w:val="%7."/>
+      <w:lvlJc w:val="left"/>
+      <w:pPr>
+        <w:ind w:left="5040" w:hanging="360"/>
+      </w:pPr>
+    </w:lvl>
+    <w:lvl w:ilvl="7" w:tplc="04090019" w:tentative="1">
+      <w:start w:val="1"/>
+      <w:numFmt w:val="lowerLetter"/>
+      <w:lvlText w:val="%8."/>
+      <w:lvlJc w:val="left"/>
+      <w:pPr>
+        <w:ind w:left="5760" w:hanging="360"/>
+      </w:pPr>
+    </w:lvl>
+    <w:lvl w:ilvl="8" w:tplc="0409001B" w:tentative="1">
+      <w:start w:val="1"/>
+      <w:numFmt w:val="lowerRoman"/>
+      <w:lvlText w:val="%9."/>
+      <w:lvlJc w:val="right"/>
+      <w:pPr>
+        <w:ind w:left="6480" w:hanging="180"/>
+      </w:pPr>
+    </w:lvl>
+  </w:abstractNum>
+  <w:abstractNum w:abstractNumId="1">
     <w:nsid w:val="0D702800"/>
     <w:multiLevelType w:val="multilevel"/>
     <w:tmpl w:val="A1B66CDE"/>
@@ -10544,7 +14106,7 @@
       </w:rPr>
     </w:lvl>
   </w:abstractNum>
-  <w:abstractNum w:abstractNumId="1">
+  <w:abstractNum w:abstractNumId="2">
     <w:nsid w:val="0EE52BB7"/>
     <w:multiLevelType w:val="hybridMultilevel"/>
     <w:tmpl w:val="82B86D76"/>
@@ -10657,7 +14219,7 @@
       </w:rPr>
     </w:lvl>
   </w:abstractNum>
-  <w:abstractNum w:abstractNumId="2">
+  <w:abstractNum w:abstractNumId="3">
     <w:nsid w:val="2DF131FE"/>
     <w:multiLevelType w:val="hybridMultilevel"/>
     <w:tmpl w:val="7C2C19E6"/>
@@ -10746,7 +14308,7 @@
       </w:pPr>
     </w:lvl>
   </w:abstractNum>
-  <w:abstractNum w:abstractNumId="3">
+  <w:abstractNum w:abstractNumId="4">
     <w:nsid w:val="3AEB1BA1"/>
     <w:multiLevelType w:val="multilevel"/>
     <w:tmpl w:val="6840E210"/>
@@ -10895,7 +14457,7 @@
       </w:rPr>
     </w:lvl>
   </w:abstractNum>
-  <w:abstractNum w:abstractNumId="4">
+  <w:abstractNum w:abstractNumId="5">
     <w:nsid w:val="3B7D6493"/>
     <w:multiLevelType w:val="hybridMultilevel"/>
     <w:tmpl w:val="2B663D2C"/>
@@ -11008,7 +14570,120 @@
       </w:rPr>
     </w:lvl>
   </w:abstractNum>
-  <w:abstractNum w:abstractNumId="5">
+  <w:abstractNum w:abstractNumId="6">
+    <w:nsid w:val="3D0827D8"/>
+    <w:multiLevelType w:val="hybridMultilevel"/>
+    <w:tmpl w:val="F6EA2782"/>
+    <w:lvl w:ilvl="0" w:tplc="61C67736">
+      <w:start w:val="1"/>
+      <w:numFmt w:val="bullet"/>
+      <w:lvlText w:val="-"/>
+      <w:lvlJc w:val="left"/>
+      <w:pPr>
+        <w:ind w:left="720" w:hanging="360"/>
+      </w:pPr>
+      <w:rPr>
+        <w:rFonts w:ascii="Arial" w:eastAsia="Times New Roman" w:hAnsi="Arial" w:cs="Arial" w:hint="default"/>
+      </w:rPr>
+    </w:lvl>
+    <w:lvl w:ilvl="1" w:tplc="04090003" w:tentative="1">
+      <w:start w:val="1"/>
+      <w:numFmt w:val="bullet"/>
+      <w:lvlText w:val="o"/>
+      <w:lvlJc w:val="left"/>
+      <w:pPr>
+        <w:ind w:left="1440" w:hanging="360"/>
+      </w:pPr>
+      <w:rPr>
+        <w:rFonts w:ascii="Courier New" w:hAnsi="Courier New" w:cs="Courier New" w:hint="default"/>
+      </w:rPr>
+    </w:lvl>
+    <w:lvl w:ilvl="2" w:tplc="04090005" w:tentative="1">
+      <w:start w:val="1"/>
+      <w:numFmt w:val="bullet"/>
+      <w:lvlText w:val=""/>
+      <w:lvlJc w:val="left"/>
+      <w:pPr>
+        <w:ind w:left="2160" w:hanging="360"/>
+      </w:pPr>
+      <w:rPr>
+        <w:rFonts w:ascii="Wingdings" w:hAnsi="Wingdings" w:hint="default"/>
+      </w:rPr>
+    </w:lvl>
+    <w:lvl w:ilvl="3" w:tplc="04090001" w:tentative="1">
+      <w:start w:val="1"/>
+      <w:numFmt w:val="bullet"/>
+      <w:lvlText w:val=""/>
+      <w:lvlJc w:val="left"/>
+      <w:pPr>
+        <w:ind w:left="2880" w:hanging="360"/>
+      </w:pPr>
+      <w:rPr>
+        <w:rFonts w:ascii="Symbol" w:hAnsi="Symbol" w:hint="default"/>
+      </w:rPr>
+    </w:lvl>
+    <w:lvl w:ilvl="4" w:tplc="04090003" w:tentative="1">
+      <w:start w:val="1"/>
+      <w:numFmt w:val="bullet"/>
+      <w:lvlText w:val="o"/>
+      <w:lvlJc w:val="left"/>
+      <w:pPr>
+        <w:ind w:left="3600" w:hanging="360"/>
+      </w:pPr>
+      <w:rPr>
+        <w:rFonts w:ascii="Courier New" w:hAnsi="Courier New" w:cs="Courier New" w:hint="default"/>
+      </w:rPr>
+    </w:lvl>
+    <w:lvl w:ilvl="5" w:tplc="04090005" w:tentative="1">
+      <w:start w:val="1"/>
+      <w:numFmt w:val="bullet"/>
+      <w:lvlText w:val=""/>
+      <w:lvlJc w:val="left"/>
+      <w:pPr>
+        <w:ind w:left="4320" w:hanging="360"/>
+      </w:pPr>
+      <w:rPr>
+        <w:rFonts w:ascii="Wingdings" w:hAnsi="Wingdings" w:hint="default"/>
+      </w:rPr>
+    </w:lvl>
+    <w:lvl w:ilvl="6" w:tplc="04090001" w:tentative="1">
+      <w:start w:val="1"/>
+      <w:numFmt w:val="bullet"/>
+      <w:lvlText w:val=""/>
+      <w:lvlJc w:val="left"/>
+      <w:pPr>
+        <w:ind w:left="5040" w:hanging="360"/>
+      </w:pPr>
+      <w:rPr>
+        <w:rFonts w:ascii="Symbol" w:hAnsi="Symbol" w:hint="default"/>
+      </w:rPr>
+    </w:lvl>
+    <w:lvl w:ilvl="7" w:tplc="04090003" w:tentative="1">
+      <w:start w:val="1"/>
+      <w:numFmt w:val="bullet"/>
+      <w:lvlText w:val="o"/>
+      <w:lvlJc w:val="left"/>
+      <w:pPr>
+        <w:ind w:left="5760" w:hanging="360"/>
+      </w:pPr>
+      <w:rPr>
+        <w:rFonts w:ascii="Courier New" w:hAnsi="Courier New" w:cs="Courier New" w:hint="default"/>
+      </w:rPr>
+    </w:lvl>
+    <w:lvl w:ilvl="8" w:tplc="04090005" w:tentative="1">
+      <w:start w:val="1"/>
+      <w:numFmt w:val="bullet"/>
+      <w:lvlText w:val=""/>
+      <w:lvlJc w:val="left"/>
+      <w:pPr>
+        <w:ind w:left="6480" w:hanging="360"/>
+      </w:pPr>
+      <w:rPr>
+        <w:rFonts w:ascii="Wingdings" w:hAnsi="Wingdings" w:hint="default"/>
+      </w:rPr>
+    </w:lvl>
+  </w:abstractNum>
+  <w:abstractNum w:abstractNumId="7">
     <w:nsid w:val="45CC71A8"/>
     <w:multiLevelType w:val="hybridMultilevel"/>
     <w:tmpl w:val="F8FC74E0"/>
@@ -11121,7 +14796,7 @@
       </w:rPr>
     </w:lvl>
   </w:abstractNum>
-  <w:abstractNum w:abstractNumId="6">
+  <w:abstractNum w:abstractNumId="8">
     <w:nsid w:val="48797DC4"/>
     <w:multiLevelType w:val="hybridMultilevel"/>
     <w:tmpl w:val="528EA5F8"/>
@@ -11234,7 +14909,7 @@
       </w:rPr>
     </w:lvl>
   </w:abstractNum>
-  <w:abstractNum w:abstractNumId="7">
+  <w:abstractNum w:abstractNumId="9">
     <w:nsid w:val="60311105"/>
     <w:multiLevelType w:val="hybridMultilevel"/>
     <w:tmpl w:val="43F8FB1A"/>
@@ -11347,7 +15022,7 @@
       </w:rPr>
     </w:lvl>
   </w:abstractNum>
-  <w:abstractNum w:abstractNumId="8">
+  <w:abstractNum w:abstractNumId="10">
     <w:nsid w:val="68263F29"/>
     <w:multiLevelType w:val="multilevel"/>
     <w:tmpl w:val="02469B80"/>
@@ -11465,7 +15140,7 @@
       </w:rPr>
     </w:lvl>
   </w:abstractNum>
-  <w:abstractNum w:abstractNumId="9">
+  <w:abstractNum w:abstractNumId="11">
     <w:nsid w:val="72F8648F"/>
     <w:multiLevelType w:val="multilevel"/>
     <w:tmpl w:val="32AA3138"/>
@@ -11614,7 +15289,7 @@
       </w:rPr>
     </w:lvl>
   </w:abstractNum>
-  <w:abstractNum w:abstractNumId="10">
+  <w:abstractNum w:abstractNumId="12">
     <w:nsid w:val="7A5B4DE4"/>
     <w:multiLevelType w:val="hybridMultilevel"/>
     <w:tmpl w:val="1A00B5B4"/>
@@ -11728,37 +15403,43 @@
     </w:lvl>
   </w:abstractNum>
   <w:num w:numId="1">
+    <w:abstractNumId w:val="3"/>
+  </w:num>
+  <w:num w:numId="2">
+    <w:abstractNumId w:val="4"/>
+  </w:num>
+  <w:num w:numId="3">
+    <w:abstractNumId w:val="1"/>
+  </w:num>
+  <w:num w:numId="4">
+    <w:abstractNumId w:val="11"/>
+  </w:num>
+  <w:num w:numId="5">
+    <w:abstractNumId w:val="10"/>
+  </w:num>
+  <w:num w:numId="6">
+    <w:abstractNumId w:val="8"/>
+  </w:num>
+  <w:num w:numId="7">
     <w:abstractNumId w:val="2"/>
   </w:num>
-  <w:num w:numId="2">
-    <w:abstractNumId w:val="3"/>
+  <w:num w:numId="8">
+    <w:abstractNumId w:val="9"/>
   </w:num>
-  <w:num w:numId="3">
+  <w:num w:numId="9">
+    <w:abstractNumId w:val="7"/>
+  </w:num>
+  <w:num w:numId="10">
+    <w:abstractNumId w:val="5"/>
+  </w:num>
+  <w:num w:numId="11">
+    <w:abstractNumId w:val="12"/>
+  </w:num>
+  <w:num w:numId="12">
     <w:abstractNumId w:val="0"/>
   </w:num>
-  <w:num w:numId="4">
-    <w:abstractNumId w:val="9"/>
-  </w:num>
-  <w:num w:numId="5">
-    <w:abstractNumId w:val="8"/>
-  </w:num>
-  <w:num w:numId="6">
+  <w:num w:numId="13">
     <w:abstractNumId w:val="6"/>
-  </w:num>
-  <w:num w:numId="7">
-    <w:abstractNumId w:val="1"/>
-  </w:num>
-  <w:num w:numId="8">
-    <w:abstractNumId w:val="7"/>
-  </w:num>
-  <w:num w:numId="9">
-    <w:abstractNumId w:val="5"/>
-  </w:num>
-  <w:num w:numId="10">
-    <w:abstractNumId w:val="4"/>
-  </w:num>
-  <w:num w:numId="11">
-    <w:abstractNumId w:val="10"/>
   </w:num>
 </w:numbering>
 </file>

</xml_diff>